<commit_message>
design document almost completed
</commit_message>
<xml_diff>
--- a/DD/Design Document.docx
+++ b/DD/Design Document.docx
@@ -2246,23 +2246,7 @@
           <w:rFonts w:asciiTheme="majorHAnsi" w:hAnsiTheme="majorHAnsi"/>
           <w:lang w:val="en-GB"/>
         </w:rPr>
-        <w:t xml:space="preserve">There are fundamentally four components in our system. The main component is the </w:t>
-      </w:r>
-      <w:proofErr w:type="gramStart"/>
-      <w:r>
-        <w:rPr>
-          <w:rFonts w:asciiTheme="majorHAnsi" w:hAnsiTheme="majorHAnsi"/>
-          <w:lang w:val="en-GB"/>
-        </w:rPr>
-        <w:t>server,</w:t>
-      </w:r>
-      <w:proofErr w:type="gramEnd"/>
-      <w:r>
-        <w:rPr>
-          <w:rFonts w:asciiTheme="majorHAnsi" w:hAnsiTheme="majorHAnsi"/>
-          <w:lang w:val="en-GB"/>
-        </w:rPr>
-        <w:t xml:space="preserve"> it is the engine of the system. Customers and technicians send their requests to the server which elaborates a response and sends it to them.</w:t>
+        <w:t>There are fundamentally four components in our system. The main component is the server, it is the engine of the system. Customers and technicians send their requests to the server which elaborates a response and sends it to them.</w:t>
       </w:r>
     </w:p>
     <w:p>
@@ -2902,66 +2886,2646 @@
           <w:rFonts w:asciiTheme="majorHAnsi" w:hAnsiTheme="majorHAnsi"/>
           <w:lang w:val="en-GB"/>
         </w:rPr>
-        <w:t xml:space="preserve">of that </w:t>
+        <w:t>of that we</w:t>
+      </w:r>
+      <w:r>
+        <w:rPr>
+          <w:rFonts w:asciiTheme="majorHAnsi" w:hAnsiTheme="majorHAnsi"/>
+          <w:lang w:val="en-GB"/>
+        </w:rPr>
+        <w:t xml:space="preserve"> will need to keep track</w:t>
+      </w:r>
+      <w:r>
+        <w:rPr>
+          <w:rFonts w:asciiTheme="majorHAnsi" w:hAnsiTheme="majorHAnsi"/>
+          <w:lang w:val="en-GB"/>
+        </w:rPr>
+        <w:t>.</w:t>
+      </w:r>
+    </w:p>
+    <w:p>
+      <w:pPr>
+        <w:ind w:left="360"/>
+        <w:rPr>
+          <w:rFonts w:asciiTheme="majorHAnsi" w:hAnsiTheme="majorHAnsi"/>
+          <w:lang w:val="en-GB"/>
+        </w:rPr>
+      </w:pPr>
+    </w:p>
+    <w:p>
+      <w:pPr>
+        <w:ind w:left="360"/>
+        <w:rPr>
+          <w:rFonts w:asciiTheme="majorHAnsi" w:hAnsiTheme="majorHAnsi"/>
+          <w:lang w:val="en-GB"/>
+        </w:rPr>
+      </w:pPr>
+    </w:p>
+    <w:p>
+      <w:pPr>
+        <w:ind w:left="360"/>
+        <w:rPr>
+          <w:rFonts w:asciiTheme="majorHAnsi" w:hAnsiTheme="majorHAnsi"/>
+          <w:lang w:val="en-GB"/>
+        </w:rPr>
+      </w:pPr>
+    </w:p>
+    <w:p>
+      <w:pPr>
+        <w:ind w:left="360"/>
+        <w:rPr>
+          <w:rFonts w:asciiTheme="majorHAnsi" w:hAnsiTheme="majorHAnsi"/>
+          <w:lang w:val="en-GB"/>
+        </w:rPr>
+      </w:pPr>
+      <w:r>
+        <w:rPr>
+          <w:rFonts w:asciiTheme="majorHAnsi" w:hAnsiTheme="majorHAnsi"/>
+          <w:noProof/>
+          <w:lang w:eastAsia="it-IT"/>
+        </w:rPr>
+        <w:drawing>
+          <wp:anchor distT="0" distB="0" distL="114300" distR="114300" simplePos="0" relativeHeight="251662336" behindDoc="0" locked="0" layoutInCell="1" allowOverlap="1" wp14:anchorId="68014210" wp14:editId="43199D0C">
+            <wp:simplePos x="0" y="0"/>
+            <wp:positionH relativeFrom="column">
+              <wp:posOffset>-1437005</wp:posOffset>
+            </wp:positionH>
+            <wp:positionV relativeFrom="paragraph">
+              <wp:posOffset>286385</wp:posOffset>
+            </wp:positionV>
+            <wp:extent cx="7008495" cy="4316730"/>
+            <wp:effectExtent l="0" t="0" r="0" b="0"/>
+            <wp:wrapSquare wrapText="bothSides"/>
+            <wp:docPr id="7" name="Immagine 7"/>
+            <wp:cNvGraphicFramePr>
+              <a:graphicFrameLocks xmlns:a="http://schemas.openxmlformats.org/drawingml/2006/main" noChangeAspect="1"/>
+            </wp:cNvGraphicFramePr>
+            <a:graphic xmlns:a="http://schemas.openxmlformats.org/drawingml/2006/main">
+              <a:graphicData uri="http://schemas.openxmlformats.org/drawingml/2006/picture">
+                <pic:pic xmlns:pic="http://schemas.openxmlformats.org/drawingml/2006/picture">
+                  <pic:nvPicPr>
+                    <pic:cNvPr id="7" name="ClassDiagram.png"/>
+                    <pic:cNvPicPr/>
+                  </pic:nvPicPr>
+                  <pic:blipFill>
+                    <a:blip r:embed="rId13">
+                      <a:extLst>
+                        <a:ext uri="{28A0092B-C50C-407E-A947-70E740481C1C}">
+                          <a14:useLocalDpi xmlns:a14="http://schemas.microsoft.com/office/drawing/2010/main" val="0"/>
+                        </a:ext>
+                      </a:extLst>
+                    </a:blip>
+                    <a:stretch>
+                      <a:fillRect/>
+                    </a:stretch>
+                  </pic:blipFill>
+                  <pic:spPr>
+                    <a:xfrm>
+                      <a:off x="0" y="0"/>
+                      <a:ext cx="7008495" cy="4316730"/>
+                    </a:xfrm>
+                    <a:prstGeom prst="rect">
+                      <a:avLst/>
+                    </a:prstGeom>
+                  </pic:spPr>
+                </pic:pic>
+              </a:graphicData>
+            </a:graphic>
+            <wp14:sizeRelH relativeFrom="page">
+              <wp14:pctWidth>0</wp14:pctWidth>
+            </wp14:sizeRelH>
+            <wp14:sizeRelV relativeFrom="page">
+              <wp14:pctHeight>0</wp14:pctHeight>
+            </wp14:sizeRelV>
+          </wp:anchor>
+        </w:drawing>
+      </w:r>
+    </w:p>
+    <w:p>
+      <w:pPr>
+        <w:ind w:left="360"/>
+        <w:rPr>
+          <w:rFonts w:asciiTheme="majorHAnsi" w:hAnsiTheme="majorHAnsi"/>
+          <w:lang w:val="en-GB"/>
+        </w:rPr>
+      </w:pPr>
+    </w:p>
+    <w:p>
+      <w:pPr>
+        <w:ind w:left="360"/>
+        <w:rPr>
+          <w:rFonts w:asciiTheme="majorHAnsi" w:hAnsiTheme="majorHAnsi"/>
+          <w:lang w:val="en-GB"/>
+        </w:rPr>
+      </w:pPr>
+      <w:r>
+        <w:rPr>
+          <w:rFonts w:asciiTheme="majorHAnsi" w:hAnsiTheme="majorHAnsi"/>
+          <w:lang w:val="en-GB"/>
+        </w:rPr>
+        <w:t>Figure 5. Class diagram representing database logic</w:t>
+      </w:r>
+    </w:p>
+    <w:p>
+      <w:pPr>
+        <w:ind w:left="360"/>
+        <w:rPr>
+          <w:rFonts w:asciiTheme="majorHAnsi" w:hAnsiTheme="majorHAnsi"/>
+          <w:lang w:val="en-GB"/>
+        </w:rPr>
+      </w:pPr>
+    </w:p>
+    <w:p>
+      <w:pPr>
+        <w:ind w:left="360"/>
+        <w:rPr>
+          <w:rFonts w:asciiTheme="majorHAnsi" w:hAnsiTheme="majorHAnsi"/>
+          <w:lang w:val="en-GB"/>
+        </w:rPr>
+      </w:pPr>
+    </w:p>
+    <w:p>
+      <w:pPr>
+        <w:ind w:left="360"/>
+        <w:rPr>
+          <w:rFonts w:asciiTheme="majorHAnsi" w:hAnsiTheme="majorHAnsi"/>
+          <w:lang w:val="en-GB"/>
+        </w:rPr>
+      </w:pPr>
+    </w:p>
+    <w:p>
+      <w:pPr>
+        <w:ind w:left="360"/>
+        <w:rPr>
+          <w:rFonts w:asciiTheme="majorHAnsi" w:hAnsiTheme="majorHAnsi"/>
+          <w:lang w:val="en-GB"/>
+        </w:rPr>
+      </w:pPr>
+    </w:p>
+    <w:p>
+      <w:pPr>
+        <w:ind w:left="360"/>
+        <w:rPr>
+          <w:rFonts w:asciiTheme="majorHAnsi" w:hAnsiTheme="majorHAnsi"/>
+          <w:lang w:val="en-GB"/>
+        </w:rPr>
+      </w:pPr>
+    </w:p>
+    <w:p>
+      <w:pPr>
+        <w:ind w:left="360"/>
+        <w:rPr>
+          <w:rFonts w:asciiTheme="majorHAnsi" w:hAnsiTheme="majorHAnsi"/>
+          <w:lang w:val="en-GB"/>
+        </w:rPr>
+      </w:pPr>
+    </w:p>
+    <w:p>
+      <w:pPr>
+        <w:ind w:left="360"/>
+        <w:rPr>
+          <w:rFonts w:asciiTheme="majorHAnsi" w:hAnsiTheme="majorHAnsi"/>
+          <w:lang w:val="en-GB"/>
+        </w:rPr>
+      </w:pPr>
+    </w:p>
+    <w:p>
+      <w:pPr>
+        <w:ind w:left="360"/>
+        <w:rPr>
+          <w:rFonts w:asciiTheme="majorHAnsi" w:hAnsiTheme="majorHAnsi"/>
+          <w:lang w:val="en-GB"/>
+        </w:rPr>
+      </w:pPr>
+    </w:p>
+    <w:p>
+      <w:pPr>
+        <w:ind w:left="360"/>
+        <w:rPr>
+          <w:rFonts w:asciiTheme="majorHAnsi" w:hAnsiTheme="majorHAnsi"/>
+          <w:sz w:val="36"/>
+          <w:szCs w:val="36"/>
+          <w:lang w:val="en-GB"/>
+        </w:rPr>
+      </w:pPr>
+    </w:p>
+    <w:p>
+      <w:pPr>
+        <w:ind w:left="360"/>
+        <w:rPr>
+          <w:rFonts w:asciiTheme="majorHAnsi" w:hAnsiTheme="majorHAnsi"/>
+          <w:sz w:val="36"/>
+          <w:szCs w:val="36"/>
+          <w:lang w:val="en-GB"/>
+        </w:rPr>
+      </w:pPr>
+    </w:p>
+    <w:p>
+      <w:pPr>
+        <w:ind w:left="360"/>
+        <w:rPr>
+          <w:rFonts w:asciiTheme="majorHAnsi" w:hAnsiTheme="majorHAnsi"/>
+          <w:sz w:val="36"/>
+          <w:szCs w:val="36"/>
+          <w:lang w:val="en-GB"/>
+        </w:rPr>
+      </w:pPr>
+      <w:r>
+        <w:rPr>
+          <w:rFonts w:asciiTheme="majorHAnsi" w:hAnsiTheme="majorHAnsi"/>
+          <w:sz w:val="36"/>
+          <w:szCs w:val="36"/>
+          <w:lang w:val="en-GB"/>
+        </w:rPr>
+        <w:t>2.4 Deployment View</w:t>
+      </w:r>
+    </w:p>
+    <w:p>
+      <w:pPr>
+        <w:pStyle w:val="Paragrafoelenco"/>
+        <w:rPr>
+          <w:rFonts w:asciiTheme="majorHAnsi" w:hAnsiTheme="majorHAnsi"/>
+          <w:sz w:val="36"/>
+          <w:szCs w:val="36"/>
+        </w:rPr>
+      </w:pPr>
+      <w:r>
+        <w:rPr>
+          <w:rFonts w:asciiTheme="majorHAnsi" w:hAnsiTheme="majorHAnsi"/>
+          <w:sz w:val="36"/>
+          <w:szCs w:val="36"/>
+        </w:rPr>
+        <w:t xml:space="preserve"> </w:t>
+      </w:r>
+    </w:p>
+    <w:p>
+      <w:pPr>
+        <w:pStyle w:val="Paragrafoelenco"/>
+        <w:rPr>
+          <w:rFonts w:asciiTheme="majorHAnsi" w:hAnsiTheme="majorHAnsi"/>
+        </w:rPr>
+      </w:pPr>
+      <w:r>
+        <w:rPr>
+          <w:rFonts w:asciiTheme="majorHAnsi" w:hAnsiTheme="majorHAnsi"/>
+          <w:noProof/>
+          <w:lang w:eastAsia="it-IT"/>
+        </w:rPr>
+        <w:drawing>
+          <wp:anchor distT="0" distB="0" distL="114300" distR="114300" simplePos="0" relativeHeight="251663360" behindDoc="0" locked="0" layoutInCell="1" allowOverlap="1" wp14:anchorId="05A73419" wp14:editId="6D48426A">
+            <wp:simplePos x="0" y="0"/>
+            <wp:positionH relativeFrom="column">
+              <wp:posOffset>-1587500</wp:posOffset>
+            </wp:positionH>
+            <wp:positionV relativeFrom="paragraph">
+              <wp:posOffset>587375</wp:posOffset>
+            </wp:positionV>
+            <wp:extent cx="6724650" cy="2288540"/>
+            <wp:effectExtent l="0" t="0" r="6350" b="0"/>
+            <wp:wrapSquare wrapText="bothSides"/>
+            <wp:docPr id="8" name="Immagine 8"/>
+            <wp:cNvGraphicFramePr>
+              <a:graphicFrameLocks xmlns:a="http://schemas.openxmlformats.org/drawingml/2006/main" noChangeAspect="1"/>
+            </wp:cNvGraphicFramePr>
+            <a:graphic xmlns:a="http://schemas.openxmlformats.org/drawingml/2006/main">
+              <a:graphicData uri="http://schemas.openxmlformats.org/drawingml/2006/picture">
+                <pic:pic xmlns:pic="http://schemas.openxmlformats.org/drawingml/2006/picture">
+                  <pic:nvPicPr>
+                    <pic:cNvPr id="8" name="deploymentDiagram.png"/>
+                    <pic:cNvPicPr/>
+                  </pic:nvPicPr>
+                  <pic:blipFill>
+                    <a:blip r:embed="rId14">
+                      <a:extLst>
+                        <a:ext uri="{28A0092B-C50C-407E-A947-70E740481C1C}">
+                          <a14:useLocalDpi xmlns:a14="http://schemas.microsoft.com/office/drawing/2010/main" val="0"/>
+                        </a:ext>
+                      </a:extLst>
+                    </a:blip>
+                    <a:stretch>
+                      <a:fillRect/>
+                    </a:stretch>
+                  </pic:blipFill>
+                  <pic:spPr>
+                    <a:xfrm>
+                      <a:off x="0" y="0"/>
+                      <a:ext cx="6724650" cy="2288540"/>
+                    </a:xfrm>
+                    <a:prstGeom prst="rect">
+                      <a:avLst/>
+                    </a:prstGeom>
+                  </pic:spPr>
+                </pic:pic>
+              </a:graphicData>
+            </a:graphic>
+            <wp14:sizeRelH relativeFrom="page">
+              <wp14:pctWidth>0</wp14:pctWidth>
+            </wp14:sizeRelH>
+            <wp14:sizeRelV relativeFrom="page">
+              <wp14:pctHeight>0</wp14:pctHeight>
+            </wp14:sizeRelV>
+          </wp:anchor>
+        </w:drawing>
+      </w:r>
+    </w:p>
+    <w:p/>
+    <w:p/>
+    <w:p/>
+    <w:p/>
+    <w:p>
+      <w:pPr>
+        <w:tabs>
+          <w:tab w:val="left" w:pos="1177"/>
+        </w:tabs>
+        <w:ind w:left="708"/>
+        <w:rPr>
+          <w:rFonts w:asciiTheme="majorHAnsi" w:hAnsiTheme="majorHAnsi"/>
+          <w:lang w:val="en-US"/>
+        </w:rPr>
+      </w:pPr>
+      <w:r>
+        <w:tab/>
+      </w:r>
+      <w:r>
+        <w:rPr>
+          <w:rFonts w:asciiTheme="majorHAnsi" w:hAnsiTheme="majorHAnsi"/>
+        </w:rPr>
+        <w:t xml:space="preserve">Figure 6. Deployment </w:t>
+      </w:r>
+      <w:r>
+        <w:rPr>
+          <w:rFonts w:asciiTheme="majorHAnsi" w:hAnsiTheme="majorHAnsi"/>
+          <w:lang w:val="en-US"/>
+        </w:rPr>
+        <w:t>diagram of the system</w:t>
+      </w:r>
+    </w:p>
+    <w:p>
+      <w:pPr>
+        <w:tabs>
+          <w:tab w:val="left" w:pos="1177"/>
+        </w:tabs>
+        <w:ind w:left="708"/>
+        <w:rPr>
+          <w:rFonts w:asciiTheme="majorHAnsi" w:hAnsiTheme="majorHAnsi"/>
+          <w:lang w:val="en-US"/>
+        </w:rPr>
+      </w:pPr>
+    </w:p>
+    <w:p>
+      <w:pPr>
+        <w:tabs>
+          <w:tab w:val="left" w:pos="1177"/>
+        </w:tabs>
+        <w:ind w:left="708"/>
+        <w:rPr>
+          <w:rFonts w:asciiTheme="majorHAnsi" w:hAnsiTheme="majorHAnsi"/>
+          <w:lang w:val="en-US"/>
+        </w:rPr>
+      </w:pPr>
+    </w:p>
+    <w:p>
+      <w:pPr>
+        <w:tabs>
+          <w:tab w:val="left" w:pos="1177"/>
+        </w:tabs>
+        <w:ind w:left="708"/>
+        <w:rPr>
+          <w:rFonts w:asciiTheme="majorHAnsi" w:hAnsiTheme="majorHAnsi"/>
+          <w:lang w:val="en-US"/>
+        </w:rPr>
+      </w:pPr>
+    </w:p>
+    <w:p/>
+    <w:p/>
+    <w:p/>
+    <w:p/>
+    <w:p/>
+    <w:p/>
+    <w:p/>
+    <w:p/>
+    <w:p/>
+    <w:p/>
+    <w:p/>
+    <w:p/>
+    <w:p/>
+    <w:p/>
+    <w:p/>
+    <w:p/>
+    <w:p/>
+    <w:p/>
+    <w:p/>
+    <w:p/>
+    <w:p/>
+    <w:p>
+      <w:pPr>
+        <w:pStyle w:val="Paragrafoelenco"/>
+        <w:numPr>
+          <w:ilvl w:val="1"/>
+          <w:numId w:val="7"/>
+        </w:numPr>
+        <w:rPr>
+          <w:rFonts w:asciiTheme="majorHAnsi" w:hAnsiTheme="majorHAnsi"/>
+          <w:sz w:val="36"/>
+          <w:szCs w:val="36"/>
+        </w:rPr>
+      </w:pPr>
+      <w:r>
+        <w:rPr>
+          <w:rFonts w:asciiTheme="majorHAnsi" w:hAnsiTheme="majorHAnsi"/>
+          <w:sz w:val="36"/>
+          <w:szCs w:val="36"/>
+        </w:rPr>
+        <w:t xml:space="preserve">Runtime </w:t>
+      </w:r>
+      <w:r>
+        <w:rPr>
+          <w:rFonts w:asciiTheme="majorHAnsi" w:hAnsiTheme="majorHAnsi"/>
+          <w:sz w:val="36"/>
+          <w:szCs w:val="36"/>
+          <w:lang w:val="en-US"/>
+        </w:rPr>
+        <w:t>View</w:t>
+      </w:r>
+    </w:p>
+    <w:p>
+      <w:pPr>
+        <w:pStyle w:val="Paragrafoelenco"/>
+      </w:pPr>
+    </w:p>
+    <w:p>
+      <w:pPr>
+        <w:pStyle w:val="Paragrafoelenco"/>
+        <w:rPr>
+          <w:rFonts w:asciiTheme="majorHAnsi" w:hAnsiTheme="majorHAnsi"/>
+          <w:lang w:val="en-US"/>
+        </w:rPr>
+      </w:pPr>
+      <w:r>
+        <w:rPr>
+          <w:rFonts w:asciiTheme="majorHAnsi" w:hAnsiTheme="majorHAnsi"/>
+          <w:lang w:val="en-US"/>
+        </w:rPr>
+        <w:t>Now we describe the dynamic</w:t>
+      </w:r>
+      <w:r>
+        <w:rPr>
+          <w:rFonts w:asciiTheme="majorHAnsi" w:hAnsiTheme="majorHAnsi"/>
+          <w:lang w:val="en-US"/>
+        </w:rPr>
+        <w:t xml:space="preserve"> behavior of the system in </w:t>
+      </w:r>
+      <w:r>
+        <w:rPr>
+          <w:rFonts w:asciiTheme="majorHAnsi" w:hAnsiTheme="majorHAnsi"/>
+          <w:lang w:val="en-US"/>
+        </w:rPr>
+        <w:t>most relevant case.</w:t>
+      </w:r>
+    </w:p>
+    <w:p>
+      <w:pPr>
+        <w:pStyle w:val="Paragrafoelenco"/>
+        <w:rPr>
+          <w:rFonts w:asciiTheme="majorHAnsi" w:hAnsiTheme="majorHAnsi"/>
+          <w:lang w:val="en-US"/>
+        </w:rPr>
+      </w:pPr>
+      <w:r>
+        <w:rPr>
+          <w:rFonts w:asciiTheme="majorHAnsi" w:hAnsiTheme="majorHAnsi"/>
+          <w:noProof/>
+          <w:lang w:eastAsia="it-IT"/>
+        </w:rPr>
+        <w:drawing>
+          <wp:anchor distT="0" distB="0" distL="114300" distR="114300" simplePos="0" relativeHeight="251664384" behindDoc="0" locked="0" layoutInCell="1" allowOverlap="1" wp14:anchorId="1C7DC24D" wp14:editId="7D1C999C">
+            <wp:simplePos x="0" y="0"/>
+            <wp:positionH relativeFrom="column">
+              <wp:posOffset>-972820</wp:posOffset>
+            </wp:positionH>
+            <wp:positionV relativeFrom="paragraph">
+              <wp:posOffset>236855</wp:posOffset>
+            </wp:positionV>
+            <wp:extent cx="6156960" cy="7588885"/>
+            <wp:effectExtent l="0" t="0" r="0" b="5715"/>
+            <wp:wrapSquare wrapText="bothSides"/>
+            <wp:docPr id="9" name="Immagine 9"/>
+            <wp:cNvGraphicFramePr>
+              <a:graphicFrameLocks xmlns:a="http://schemas.openxmlformats.org/drawingml/2006/main" noChangeAspect="1"/>
+            </wp:cNvGraphicFramePr>
+            <a:graphic xmlns:a="http://schemas.openxmlformats.org/drawingml/2006/main">
+              <a:graphicData uri="http://schemas.openxmlformats.org/drawingml/2006/picture">
+                <pic:pic xmlns:pic="http://schemas.openxmlformats.org/drawingml/2006/picture">
+                  <pic:nvPicPr>
+                    <pic:cNvPr id="9" name="LoginSequence.png"/>
+                    <pic:cNvPicPr/>
+                  </pic:nvPicPr>
+                  <pic:blipFill>
+                    <a:blip r:embed="rId15">
+                      <a:extLst>
+                        <a:ext uri="{28A0092B-C50C-407E-A947-70E740481C1C}">
+                          <a14:useLocalDpi xmlns:a14="http://schemas.microsoft.com/office/drawing/2010/main" val="0"/>
+                        </a:ext>
+                      </a:extLst>
+                    </a:blip>
+                    <a:stretch>
+                      <a:fillRect/>
+                    </a:stretch>
+                  </pic:blipFill>
+                  <pic:spPr>
+                    <a:xfrm>
+                      <a:off x="0" y="0"/>
+                      <a:ext cx="6156960" cy="7588885"/>
+                    </a:xfrm>
+                    <a:prstGeom prst="rect">
+                      <a:avLst/>
+                    </a:prstGeom>
+                  </pic:spPr>
+                </pic:pic>
+              </a:graphicData>
+            </a:graphic>
+            <wp14:sizeRelH relativeFrom="page">
+              <wp14:pctWidth>0</wp14:pctWidth>
+            </wp14:sizeRelH>
+            <wp14:sizeRelV relativeFrom="page">
+              <wp14:pctHeight>0</wp14:pctHeight>
+            </wp14:sizeRelV>
+          </wp:anchor>
+        </w:drawing>
+      </w:r>
+    </w:p>
+    <w:p>
+      <w:pPr>
+        <w:pStyle w:val="Paragrafoelenco"/>
+        <w:rPr>
+          <w:rFonts w:asciiTheme="majorHAnsi" w:hAnsiTheme="majorHAnsi"/>
+          <w:lang w:val="en-US"/>
+        </w:rPr>
+      </w:pPr>
+      <w:r>
+        <w:rPr>
+          <w:rFonts w:asciiTheme="majorHAnsi" w:hAnsiTheme="majorHAnsi"/>
+          <w:noProof/>
+          <w:lang w:eastAsia="it-IT"/>
+        </w:rPr>
+        <w:drawing>
+          <wp:anchor distT="0" distB="0" distL="114300" distR="114300" simplePos="0" relativeHeight="251665408" behindDoc="0" locked="0" layoutInCell="1" allowOverlap="1" wp14:anchorId="779316EC" wp14:editId="328D390C">
+            <wp:simplePos x="0" y="0"/>
+            <wp:positionH relativeFrom="column">
+              <wp:posOffset>-1050925</wp:posOffset>
+            </wp:positionH>
+            <wp:positionV relativeFrom="paragraph">
+              <wp:posOffset>0</wp:posOffset>
+            </wp:positionV>
+            <wp:extent cx="5864225" cy="9131300"/>
+            <wp:effectExtent l="0" t="0" r="3175" b="12700"/>
+            <wp:wrapTight wrapText="bothSides">
+              <wp:wrapPolygon edited="0">
+                <wp:start x="748" y="0"/>
+                <wp:lineTo x="561" y="481"/>
+                <wp:lineTo x="655" y="5768"/>
+                <wp:lineTo x="0" y="6068"/>
+                <wp:lineTo x="0" y="21390"/>
+                <wp:lineTo x="655" y="21570"/>
+                <wp:lineTo x="20021" y="21570"/>
+                <wp:lineTo x="21518" y="21510"/>
+                <wp:lineTo x="21518" y="6008"/>
+                <wp:lineTo x="20115" y="5768"/>
+                <wp:lineTo x="20021" y="961"/>
+                <wp:lineTo x="20770" y="721"/>
+                <wp:lineTo x="20770" y="421"/>
+                <wp:lineTo x="20115" y="0"/>
+                <wp:lineTo x="748" y="0"/>
+              </wp:wrapPolygon>
+            </wp:wrapTight>
+            <wp:docPr id="12" name="Immagine 12"/>
+            <wp:cNvGraphicFramePr>
+              <a:graphicFrameLocks xmlns:a="http://schemas.openxmlformats.org/drawingml/2006/main" noChangeAspect="1"/>
+            </wp:cNvGraphicFramePr>
+            <a:graphic xmlns:a="http://schemas.openxmlformats.org/drawingml/2006/main">
+              <a:graphicData uri="http://schemas.openxmlformats.org/drawingml/2006/picture">
+                <pic:pic xmlns:pic="http://schemas.openxmlformats.org/drawingml/2006/picture">
+                  <pic:nvPicPr>
+                    <pic:cNvPr id="12" name="Registration sequence.png"/>
+                    <pic:cNvPicPr/>
+                  </pic:nvPicPr>
+                  <pic:blipFill>
+                    <a:blip r:embed="rId16">
+                      <a:extLst>
+                        <a:ext uri="{28A0092B-C50C-407E-A947-70E740481C1C}">
+                          <a14:useLocalDpi xmlns:a14="http://schemas.microsoft.com/office/drawing/2010/main" val="0"/>
+                        </a:ext>
+                      </a:extLst>
+                    </a:blip>
+                    <a:stretch>
+                      <a:fillRect/>
+                    </a:stretch>
+                  </pic:blipFill>
+                  <pic:spPr>
+                    <a:xfrm>
+                      <a:off x="0" y="0"/>
+                      <a:ext cx="5864225" cy="9131300"/>
+                    </a:xfrm>
+                    <a:prstGeom prst="rect">
+                      <a:avLst/>
+                    </a:prstGeom>
+                  </pic:spPr>
+                </pic:pic>
+              </a:graphicData>
+            </a:graphic>
+            <wp14:sizeRelH relativeFrom="page">
+              <wp14:pctWidth>0</wp14:pctWidth>
+            </wp14:sizeRelH>
+            <wp14:sizeRelV relativeFrom="page">
+              <wp14:pctHeight>0</wp14:pctHeight>
+            </wp14:sizeRelV>
+          </wp:anchor>
+        </w:drawing>
+      </w:r>
+    </w:p>
+    <w:p>
+      <w:pPr>
+        <w:pStyle w:val="Paragrafoelenco"/>
+        <w:rPr>
+          <w:rFonts w:asciiTheme="majorHAnsi" w:hAnsiTheme="majorHAnsi"/>
+          <w:lang w:val="en-US"/>
+        </w:rPr>
+      </w:pPr>
+      <w:r>
+        <w:rPr>
+          <w:rFonts w:asciiTheme="majorHAnsi" w:hAnsiTheme="majorHAnsi"/>
+          <w:noProof/>
+          <w:lang w:eastAsia="it-IT"/>
+        </w:rPr>
+        <w:drawing>
+          <wp:anchor distT="0" distB="0" distL="114300" distR="114300" simplePos="0" relativeHeight="251666432" behindDoc="0" locked="0" layoutInCell="1" allowOverlap="1" wp14:anchorId="4C5D5DB8" wp14:editId="28EC4F16">
+            <wp:simplePos x="0" y="0"/>
+            <wp:positionH relativeFrom="column">
+              <wp:posOffset>-1226185</wp:posOffset>
+            </wp:positionH>
+            <wp:positionV relativeFrom="paragraph">
+              <wp:posOffset>0</wp:posOffset>
+            </wp:positionV>
+            <wp:extent cx="6572885" cy="8917940"/>
+            <wp:effectExtent l="0" t="0" r="5715" b="0"/>
+            <wp:wrapTight wrapText="bothSides">
+              <wp:wrapPolygon edited="0">
+                <wp:start x="501" y="0"/>
+                <wp:lineTo x="334" y="554"/>
+                <wp:lineTo x="417" y="7875"/>
+                <wp:lineTo x="83" y="8490"/>
+                <wp:lineTo x="0" y="20979"/>
+                <wp:lineTo x="250" y="21471"/>
+                <wp:lineTo x="417" y="21532"/>
+                <wp:lineTo x="19699" y="21532"/>
+                <wp:lineTo x="21535" y="21471"/>
+                <wp:lineTo x="21535" y="8428"/>
+                <wp:lineTo x="19699" y="7875"/>
+                <wp:lineTo x="19699" y="984"/>
+                <wp:lineTo x="20450" y="738"/>
+                <wp:lineTo x="20450" y="492"/>
+                <wp:lineTo x="19699" y="0"/>
+                <wp:lineTo x="501" y="0"/>
+              </wp:wrapPolygon>
+            </wp:wrapTight>
+            <wp:docPr id="13" name="Immagine 13"/>
+            <wp:cNvGraphicFramePr>
+              <a:graphicFrameLocks xmlns:a="http://schemas.openxmlformats.org/drawingml/2006/main" noChangeAspect="1"/>
+            </wp:cNvGraphicFramePr>
+            <a:graphic xmlns:a="http://schemas.openxmlformats.org/drawingml/2006/main">
+              <a:graphicData uri="http://schemas.openxmlformats.org/drawingml/2006/picture">
+                <pic:pic xmlns:pic="http://schemas.openxmlformats.org/drawingml/2006/picture">
+                  <pic:nvPicPr>
+                    <pic:cNvPr id="13" name="VisualizeVehicleUserSequence.png"/>
+                    <pic:cNvPicPr/>
+                  </pic:nvPicPr>
+                  <pic:blipFill>
+                    <a:blip r:embed="rId17">
+                      <a:extLst>
+                        <a:ext uri="{28A0092B-C50C-407E-A947-70E740481C1C}">
+                          <a14:useLocalDpi xmlns:a14="http://schemas.microsoft.com/office/drawing/2010/main" val="0"/>
+                        </a:ext>
+                      </a:extLst>
+                    </a:blip>
+                    <a:stretch>
+                      <a:fillRect/>
+                    </a:stretch>
+                  </pic:blipFill>
+                  <pic:spPr>
+                    <a:xfrm>
+                      <a:off x="0" y="0"/>
+                      <a:ext cx="6572885" cy="8917940"/>
+                    </a:xfrm>
+                    <a:prstGeom prst="rect">
+                      <a:avLst/>
+                    </a:prstGeom>
+                  </pic:spPr>
+                </pic:pic>
+              </a:graphicData>
+            </a:graphic>
+            <wp14:sizeRelH relativeFrom="page">
+              <wp14:pctWidth>0</wp14:pctWidth>
+            </wp14:sizeRelH>
+            <wp14:sizeRelV relativeFrom="page">
+              <wp14:pctHeight>0</wp14:pctHeight>
+            </wp14:sizeRelV>
+          </wp:anchor>
+        </w:drawing>
+      </w:r>
+    </w:p>
+    <w:p>
+      <w:r>
+        <w:rPr>
+          <w:noProof/>
+          <w:lang w:eastAsia="it-IT"/>
+        </w:rPr>
+        <w:drawing>
+          <wp:anchor distT="0" distB="0" distL="114300" distR="114300" simplePos="0" relativeHeight="251667456" behindDoc="0" locked="0" layoutInCell="1" allowOverlap="1" wp14:anchorId="1F183391" wp14:editId="613A73E1">
+            <wp:simplePos x="0" y="0"/>
+            <wp:positionH relativeFrom="column">
+              <wp:posOffset>-1430020</wp:posOffset>
+            </wp:positionH>
+            <wp:positionV relativeFrom="paragraph">
+              <wp:posOffset>0</wp:posOffset>
+            </wp:positionV>
+            <wp:extent cx="6726555" cy="8917940"/>
+            <wp:effectExtent l="0" t="0" r="4445" b="0"/>
+            <wp:wrapTight wrapText="bothSides">
+              <wp:wrapPolygon edited="0">
+                <wp:start x="653" y="0"/>
+                <wp:lineTo x="163" y="677"/>
+                <wp:lineTo x="163" y="800"/>
+                <wp:lineTo x="571" y="984"/>
+                <wp:lineTo x="571" y="6890"/>
+                <wp:lineTo x="163" y="7875"/>
+                <wp:lineTo x="82" y="20917"/>
+                <wp:lineTo x="408" y="21471"/>
+                <wp:lineTo x="571" y="21532"/>
+                <wp:lineTo x="19657" y="21532"/>
+                <wp:lineTo x="21533" y="21471"/>
+                <wp:lineTo x="21533" y="7752"/>
+                <wp:lineTo x="19657" y="6890"/>
+                <wp:lineTo x="19657" y="984"/>
+                <wp:lineTo x="20309" y="861"/>
+                <wp:lineTo x="20391" y="554"/>
+                <wp:lineTo x="19738" y="0"/>
+                <wp:lineTo x="653" y="0"/>
+              </wp:wrapPolygon>
+            </wp:wrapTight>
+            <wp:docPr id="14" name="Immagine 14"/>
+            <wp:cNvGraphicFramePr>
+              <a:graphicFrameLocks xmlns:a="http://schemas.openxmlformats.org/drawingml/2006/main" noChangeAspect="1"/>
+            </wp:cNvGraphicFramePr>
+            <a:graphic xmlns:a="http://schemas.openxmlformats.org/drawingml/2006/main">
+              <a:graphicData uri="http://schemas.openxmlformats.org/drawingml/2006/picture">
+                <pic:pic xmlns:pic="http://schemas.openxmlformats.org/drawingml/2006/picture">
+                  <pic:nvPicPr>
+                    <pic:cNvPr id="14" name="VisualizeVehicleTechnicianSequence.png"/>
+                    <pic:cNvPicPr/>
+                  </pic:nvPicPr>
+                  <pic:blipFill>
+                    <a:blip r:embed="rId18">
+                      <a:extLst>
+                        <a:ext uri="{28A0092B-C50C-407E-A947-70E740481C1C}">
+                          <a14:useLocalDpi xmlns:a14="http://schemas.microsoft.com/office/drawing/2010/main" val="0"/>
+                        </a:ext>
+                      </a:extLst>
+                    </a:blip>
+                    <a:stretch>
+                      <a:fillRect/>
+                    </a:stretch>
+                  </pic:blipFill>
+                  <pic:spPr>
+                    <a:xfrm>
+                      <a:off x="0" y="0"/>
+                      <a:ext cx="6726555" cy="8917940"/>
+                    </a:xfrm>
+                    <a:prstGeom prst="rect">
+                      <a:avLst/>
+                    </a:prstGeom>
+                  </pic:spPr>
+                </pic:pic>
+              </a:graphicData>
+            </a:graphic>
+            <wp14:sizeRelH relativeFrom="page">
+              <wp14:pctWidth>0</wp14:pctWidth>
+            </wp14:sizeRelH>
+            <wp14:sizeRelV relativeFrom="page">
+              <wp14:pctHeight>0</wp14:pctHeight>
+            </wp14:sizeRelV>
+          </wp:anchor>
+        </w:drawing>
+      </w:r>
+    </w:p>
+    <w:p>
+      <w:r>
+        <w:rPr>
+          <w:noProof/>
+          <w:lang w:eastAsia="it-IT"/>
+        </w:rPr>
+        <w:drawing>
+          <wp:anchor distT="0" distB="0" distL="114300" distR="114300" simplePos="0" relativeHeight="251668480" behindDoc="0" locked="0" layoutInCell="1" allowOverlap="1" wp14:anchorId="094563C9" wp14:editId="067C5630">
+            <wp:simplePos x="0" y="0"/>
+            <wp:positionH relativeFrom="column">
+              <wp:posOffset>-1282065</wp:posOffset>
+            </wp:positionH>
+            <wp:positionV relativeFrom="paragraph">
+              <wp:posOffset>2540</wp:posOffset>
+            </wp:positionV>
+            <wp:extent cx="6470015" cy="8803640"/>
+            <wp:effectExtent l="0" t="0" r="6985" b="10160"/>
+            <wp:wrapTight wrapText="bothSides">
+              <wp:wrapPolygon edited="0">
+                <wp:start x="2968" y="0"/>
+                <wp:lineTo x="2798" y="997"/>
+                <wp:lineTo x="2883" y="6980"/>
+                <wp:lineTo x="0" y="7167"/>
+                <wp:lineTo x="0" y="21002"/>
+                <wp:lineTo x="2883" y="21563"/>
+                <wp:lineTo x="20945" y="21563"/>
+                <wp:lineTo x="21369" y="21500"/>
+                <wp:lineTo x="21539" y="21313"/>
+                <wp:lineTo x="21539" y="7229"/>
+                <wp:lineTo x="21030" y="6980"/>
+                <wp:lineTo x="20945" y="1994"/>
+                <wp:lineTo x="21539" y="810"/>
+                <wp:lineTo x="21539" y="561"/>
+                <wp:lineTo x="20945" y="0"/>
+                <wp:lineTo x="2968" y="0"/>
+              </wp:wrapPolygon>
+            </wp:wrapTight>
+            <wp:docPr id="15" name="Immagine 15"/>
+            <wp:cNvGraphicFramePr>
+              <a:graphicFrameLocks xmlns:a="http://schemas.openxmlformats.org/drawingml/2006/main" noChangeAspect="1"/>
+            </wp:cNvGraphicFramePr>
+            <a:graphic xmlns:a="http://schemas.openxmlformats.org/drawingml/2006/main">
+              <a:graphicData uri="http://schemas.openxmlformats.org/drawingml/2006/picture">
+                <pic:pic xmlns:pic="http://schemas.openxmlformats.org/drawingml/2006/picture">
+                  <pic:nvPicPr>
+                    <pic:cNvPr id="15" name="reserveVehicleSequence.png"/>
+                    <pic:cNvPicPr/>
+                  </pic:nvPicPr>
+                  <pic:blipFill>
+                    <a:blip r:embed="rId19">
+                      <a:extLst>
+                        <a:ext uri="{28A0092B-C50C-407E-A947-70E740481C1C}">
+                          <a14:useLocalDpi xmlns:a14="http://schemas.microsoft.com/office/drawing/2010/main" val="0"/>
+                        </a:ext>
+                      </a:extLst>
+                    </a:blip>
+                    <a:stretch>
+                      <a:fillRect/>
+                    </a:stretch>
+                  </pic:blipFill>
+                  <pic:spPr>
+                    <a:xfrm>
+                      <a:off x="0" y="0"/>
+                      <a:ext cx="6470015" cy="8803640"/>
+                    </a:xfrm>
+                    <a:prstGeom prst="rect">
+                      <a:avLst/>
+                    </a:prstGeom>
+                  </pic:spPr>
+                </pic:pic>
+              </a:graphicData>
+            </a:graphic>
+            <wp14:sizeRelH relativeFrom="page">
+              <wp14:pctWidth>0</wp14:pctWidth>
+            </wp14:sizeRelH>
+            <wp14:sizeRelV relativeFrom="page">
+              <wp14:pctHeight>0</wp14:pctHeight>
+            </wp14:sizeRelV>
+          </wp:anchor>
+        </w:drawing>
+      </w:r>
+    </w:p>
+    <w:p/>
+    <w:p/>
+    <w:p/>
+    <w:p/>
+    <w:p/>
+    <w:p>
+      <w:r>
+        <w:rPr>
+          <w:noProof/>
+          <w:lang w:eastAsia="it-IT"/>
+        </w:rPr>
+        <w:drawing>
+          <wp:anchor distT="0" distB="0" distL="114300" distR="114300" simplePos="0" relativeHeight="251669504" behindDoc="0" locked="0" layoutInCell="1" allowOverlap="1" wp14:anchorId="3F54C5C0" wp14:editId="140C7CB9">
+            <wp:simplePos x="0" y="0"/>
+            <wp:positionH relativeFrom="column">
+              <wp:posOffset>-1511300</wp:posOffset>
+            </wp:positionH>
+            <wp:positionV relativeFrom="paragraph">
+              <wp:posOffset>328930</wp:posOffset>
+            </wp:positionV>
+            <wp:extent cx="6777990" cy="6858000"/>
+            <wp:effectExtent l="0" t="0" r="3810" b="0"/>
+            <wp:wrapTight wrapText="bothSides">
+              <wp:wrapPolygon edited="0">
+                <wp:start x="405" y="0"/>
+                <wp:lineTo x="324" y="400"/>
+                <wp:lineTo x="324" y="8960"/>
+                <wp:lineTo x="0" y="10000"/>
+                <wp:lineTo x="0" y="20400"/>
+                <wp:lineTo x="324" y="20480"/>
+                <wp:lineTo x="324" y="21520"/>
+                <wp:lineTo x="20965" y="21520"/>
+                <wp:lineTo x="21531" y="21280"/>
+                <wp:lineTo x="21531" y="21040"/>
+                <wp:lineTo x="21207" y="20480"/>
+                <wp:lineTo x="21450" y="19680"/>
+                <wp:lineTo x="21369" y="10240"/>
+                <wp:lineTo x="20965" y="8960"/>
+                <wp:lineTo x="20965" y="1280"/>
+                <wp:lineTo x="21531" y="960"/>
+                <wp:lineTo x="21531" y="720"/>
+                <wp:lineTo x="20965" y="0"/>
+                <wp:lineTo x="405" y="0"/>
+              </wp:wrapPolygon>
+            </wp:wrapTight>
+            <wp:docPr id="16" name="Immagine 16"/>
+            <wp:cNvGraphicFramePr>
+              <a:graphicFrameLocks xmlns:a="http://schemas.openxmlformats.org/drawingml/2006/main" noChangeAspect="1"/>
+            </wp:cNvGraphicFramePr>
+            <a:graphic xmlns:a="http://schemas.openxmlformats.org/drawingml/2006/main">
+              <a:graphicData uri="http://schemas.openxmlformats.org/drawingml/2006/picture">
+                <pic:pic xmlns:pic="http://schemas.openxmlformats.org/drawingml/2006/picture">
+                  <pic:nvPicPr>
+                    <pic:cNvPr id="16" name="SequenceDiagramUseAVehicle(lock and unlock).png"/>
+                    <pic:cNvPicPr/>
+                  </pic:nvPicPr>
+                  <pic:blipFill>
+                    <a:blip r:embed="rId20">
+                      <a:extLst>
+                        <a:ext uri="{28A0092B-C50C-407E-A947-70E740481C1C}">
+                          <a14:useLocalDpi xmlns:a14="http://schemas.microsoft.com/office/drawing/2010/main" val="0"/>
+                        </a:ext>
+                      </a:extLst>
+                    </a:blip>
+                    <a:stretch>
+                      <a:fillRect/>
+                    </a:stretch>
+                  </pic:blipFill>
+                  <pic:spPr>
+                    <a:xfrm>
+                      <a:off x="0" y="0"/>
+                      <a:ext cx="6777990" cy="6858000"/>
+                    </a:xfrm>
+                    <a:prstGeom prst="rect">
+                      <a:avLst/>
+                    </a:prstGeom>
+                  </pic:spPr>
+                </pic:pic>
+              </a:graphicData>
+            </a:graphic>
+            <wp14:sizeRelH relativeFrom="page">
+              <wp14:pctWidth>0</wp14:pctWidth>
+            </wp14:sizeRelH>
+            <wp14:sizeRelV relativeFrom="page">
+              <wp14:pctHeight>0</wp14:pctHeight>
+            </wp14:sizeRelV>
+          </wp:anchor>
+        </w:drawing>
+      </w:r>
+    </w:p>
+    <w:p/>
+    <w:p/>
+    <w:p/>
+    <w:p>
+      <w:r>
+        <w:rPr>
+          <w:noProof/>
+          <w:lang w:eastAsia="it-IT"/>
+        </w:rPr>
+        <w:drawing>
+          <wp:anchor distT="0" distB="0" distL="114300" distR="114300" simplePos="0" relativeHeight="251670528" behindDoc="0" locked="0" layoutInCell="1" allowOverlap="1" wp14:anchorId="111E1C0B" wp14:editId="08373989">
+            <wp:simplePos x="0" y="0"/>
+            <wp:positionH relativeFrom="column">
+              <wp:posOffset>-1353820</wp:posOffset>
+            </wp:positionH>
+            <wp:positionV relativeFrom="paragraph">
+              <wp:posOffset>916940</wp:posOffset>
+            </wp:positionV>
+            <wp:extent cx="6676390" cy="6289040"/>
+            <wp:effectExtent l="0" t="0" r="3810" b="10160"/>
+            <wp:wrapTight wrapText="bothSides">
+              <wp:wrapPolygon edited="0">
+                <wp:start x="2630" y="0"/>
+                <wp:lineTo x="2630" y="1047"/>
+                <wp:lineTo x="2794" y="1396"/>
+                <wp:lineTo x="3369" y="1396"/>
+                <wp:lineTo x="3287" y="11166"/>
+                <wp:lineTo x="0" y="11254"/>
+                <wp:lineTo x="0" y="19977"/>
+                <wp:lineTo x="3369" y="20937"/>
+                <wp:lineTo x="3369" y="21548"/>
+                <wp:lineTo x="20873" y="21548"/>
+                <wp:lineTo x="21201" y="21460"/>
+                <wp:lineTo x="21530" y="21199"/>
+                <wp:lineTo x="21530" y="11254"/>
+                <wp:lineTo x="20873" y="11166"/>
+                <wp:lineTo x="21037" y="1396"/>
+                <wp:lineTo x="21530" y="1309"/>
+                <wp:lineTo x="21530" y="872"/>
+                <wp:lineTo x="20873" y="0"/>
+                <wp:lineTo x="2630" y="0"/>
+              </wp:wrapPolygon>
+            </wp:wrapTight>
+            <wp:docPr id="17" name="Immagine 17"/>
+            <wp:cNvGraphicFramePr>
+              <a:graphicFrameLocks xmlns:a="http://schemas.openxmlformats.org/drawingml/2006/main" noChangeAspect="1"/>
+            </wp:cNvGraphicFramePr>
+            <a:graphic xmlns:a="http://schemas.openxmlformats.org/drawingml/2006/main">
+              <a:graphicData uri="http://schemas.openxmlformats.org/drawingml/2006/picture">
+                <pic:pic xmlns:pic="http://schemas.openxmlformats.org/drawingml/2006/picture">
+                  <pic:nvPicPr>
+                    <pic:cNvPr id="17" name="PaymentSequence.png"/>
+                    <pic:cNvPicPr/>
+                  </pic:nvPicPr>
+                  <pic:blipFill>
+                    <a:blip r:embed="rId21">
+                      <a:extLst>
+                        <a:ext uri="{28A0092B-C50C-407E-A947-70E740481C1C}">
+                          <a14:useLocalDpi xmlns:a14="http://schemas.microsoft.com/office/drawing/2010/main" val="0"/>
+                        </a:ext>
+                      </a:extLst>
+                    </a:blip>
+                    <a:stretch>
+                      <a:fillRect/>
+                    </a:stretch>
+                  </pic:blipFill>
+                  <pic:spPr>
+                    <a:xfrm>
+                      <a:off x="0" y="0"/>
+                      <a:ext cx="6676390" cy="6289040"/>
+                    </a:xfrm>
+                    <a:prstGeom prst="rect">
+                      <a:avLst/>
+                    </a:prstGeom>
+                  </pic:spPr>
+                </pic:pic>
+              </a:graphicData>
+            </a:graphic>
+            <wp14:sizeRelH relativeFrom="page">
+              <wp14:pctWidth>0</wp14:pctWidth>
+            </wp14:sizeRelH>
+            <wp14:sizeRelV relativeFrom="page">
+              <wp14:pctHeight>0</wp14:pctHeight>
+            </wp14:sizeRelV>
+          </wp:anchor>
+        </w:drawing>
+      </w:r>
+    </w:p>
+    <w:p/>
+    <w:p/>
+    <w:p/>
+    <w:p/>
+    <w:p/>
+    <w:p/>
+    <w:p/>
+    <w:p/>
+    <w:p/>
+    <w:p/>
+    <w:p/>
+    <w:p/>
+    <w:p/>
+    <w:p/>
+    <w:p>
+      <w:pPr>
+        <w:tabs>
+          <w:tab w:val="left" w:pos="889"/>
+        </w:tabs>
+      </w:pPr>
+      <w:r>
+        <w:tab/>
+      </w:r>
+    </w:p>
+    <w:p>
+      <w:pPr>
+        <w:tabs>
+          <w:tab w:val="left" w:pos="889"/>
+        </w:tabs>
+      </w:pPr>
+    </w:p>
+    <w:p>
+      <w:pPr>
+        <w:tabs>
+          <w:tab w:val="left" w:pos="889"/>
+        </w:tabs>
+      </w:pPr>
+    </w:p>
+    <w:p>
+      <w:pPr>
+        <w:tabs>
+          <w:tab w:val="left" w:pos="889"/>
+        </w:tabs>
+      </w:pPr>
+      <w:r>
+        <w:rPr>
+          <w:noProof/>
+          <w:lang w:eastAsia="it-IT"/>
+        </w:rPr>
+        <w:drawing>
+          <wp:anchor distT="0" distB="0" distL="114300" distR="114300" simplePos="0" relativeHeight="251675648" behindDoc="0" locked="0" layoutInCell="1" allowOverlap="1" wp14:anchorId="799961F7" wp14:editId="3A2EA444">
+            <wp:simplePos x="0" y="0"/>
+            <wp:positionH relativeFrom="column">
+              <wp:posOffset>-1809750</wp:posOffset>
+            </wp:positionH>
+            <wp:positionV relativeFrom="paragraph">
+              <wp:posOffset>371475</wp:posOffset>
+            </wp:positionV>
+            <wp:extent cx="7331710" cy="5143500"/>
+            <wp:effectExtent l="0" t="0" r="8890" b="12700"/>
+            <wp:wrapTight wrapText="bothSides">
+              <wp:wrapPolygon edited="0">
+                <wp:start x="748" y="0"/>
+                <wp:lineTo x="75" y="1707"/>
+                <wp:lineTo x="673" y="3413"/>
+                <wp:lineTo x="673" y="21547"/>
+                <wp:lineTo x="20878" y="21547"/>
+                <wp:lineTo x="21551" y="21227"/>
+                <wp:lineTo x="21551" y="20480"/>
+                <wp:lineTo x="20878" y="20480"/>
+                <wp:lineTo x="20878" y="3413"/>
+                <wp:lineTo x="21252" y="1707"/>
+                <wp:lineTo x="21551" y="1493"/>
+                <wp:lineTo x="21551" y="1067"/>
+                <wp:lineTo x="20878" y="0"/>
+                <wp:lineTo x="748" y="0"/>
+              </wp:wrapPolygon>
+            </wp:wrapTight>
+            <wp:docPr id="23" name="Immagine 23"/>
+            <wp:cNvGraphicFramePr>
+              <a:graphicFrameLocks xmlns:a="http://schemas.openxmlformats.org/drawingml/2006/main" noChangeAspect="1"/>
+            </wp:cNvGraphicFramePr>
+            <a:graphic xmlns:a="http://schemas.openxmlformats.org/drawingml/2006/main">
+              <a:graphicData uri="http://schemas.openxmlformats.org/drawingml/2006/picture">
+                <pic:pic xmlns:pic="http://schemas.openxmlformats.org/drawingml/2006/picture">
+                  <pic:nvPicPr>
+                    <pic:cNvPr id="23" name="ChangeState.png"/>
+                    <pic:cNvPicPr/>
+                  </pic:nvPicPr>
+                  <pic:blipFill>
+                    <a:blip r:embed="rId22">
+                      <a:extLst>
+                        <a:ext uri="{28A0092B-C50C-407E-A947-70E740481C1C}">
+                          <a14:useLocalDpi xmlns:a14="http://schemas.microsoft.com/office/drawing/2010/main" val="0"/>
+                        </a:ext>
+                      </a:extLst>
+                    </a:blip>
+                    <a:stretch>
+                      <a:fillRect/>
+                    </a:stretch>
+                  </pic:blipFill>
+                  <pic:spPr>
+                    <a:xfrm>
+                      <a:off x="0" y="0"/>
+                      <a:ext cx="7331710" cy="5143500"/>
+                    </a:xfrm>
+                    <a:prstGeom prst="rect">
+                      <a:avLst/>
+                    </a:prstGeom>
+                  </pic:spPr>
+                </pic:pic>
+              </a:graphicData>
+            </a:graphic>
+            <wp14:sizeRelH relativeFrom="page">
+              <wp14:pctWidth>0</wp14:pctWidth>
+            </wp14:sizeRelH>
+            <wp14:sizeRelV relativeFrom="page">
+              <wp14:pctHeight>0</wp14:pctHeight>
+            </wp14:sizeRelV>
+          </wp:anchor>
+        </w:drawing>
+      </w:r>
+    </w:p>
+    <w:p>
+      <w:pPr>
+        <w:tabs>
+          <w:tab w:val="left" w:pos="889"/>
+        </w:tabs>
+      </w:pPr>
+    </w:p>
+    <w:p>
+      <w:pPr>
+        <w:tabs>
+          <w:tab w:val="left" w:pos="889"/>
+        </w:tabs>
+      </w:pPr>
+    </w:p>
+    <w:p>
+      <w:pPr>
+        <w:tabs>
+          <w:tab w:val="left" w:pos="889"/>
+        </w:tabs>
+      </w:pPr>
+    </w:p>
+    <w:p>
+      <w:pPr>
+        <w:tabs>
+          <w:tab w:val="left" w:pos="889"/>
+        </w:tabs>
+      </w:pPr>
+    </w:p>
+    <w:p>
+      <w:pPr>
+        <w:tabs>
+          <w:tab w:val="left" w:pos="889"/>
+        </w:tabs>
+      </w:pPr>
+    </w:p>
+    <w:p>
+      <w:pPr>
+        <w:tabs>
+          <w:tab w:val="left" w:pos="889"/>
+        </w:tabs>
+      </w:pPr>
+    </w:p>
+    <w:p>
+      <w:pPr>
+        <w:tabs>
+          <w:tab w:val="left" w:pos="889"/>
+        </w:tabs>
+      </w:pPr>
+    </w:p>
+    <w:p>
+      <w:pPr>
+        <w:tabs>
+          <w:tab w:val="left" w:pos="889"/>
+        </w:tabs>
+      </w:pPr>
+    </w:p>
+    <w:p>
+      <w:pPr>
+        <w:tabs>
+          <w:tab w:val="left" w:pos="889"/>
+        </w:tabs>
+      </w:pPr>
+    </w:p>
+    <w:p>
+      <w:pPr>
+        <w:tabs>
+          <w:tab w:val="left" w:pos="889"/>
+        </w:tabs>
+      </w:pPr>
+    </w:p>
+    <w:p>
+      <w:pPr>
+        <w:tabs>
+          <w:tab w:val="left" w:pos="889"/>
+        </w:tabs>
+      </w:pPr>
+    </w:p>
+    <w:p>
+      <w:pPr>
+        <w:tabs>
+          <w:tab w:val="left" w:pos="889"/>
+        </w:tabs>
+      </w:pPr>
+    </w:p>
+    <w:p>
+      <w:pPr>
+        <w:tabs>
+          <w:tab w:val="left" w:pos="889"/>
+        </w:tabs>
+      </w:pPr>
+    </w:p>
+    <w:p>
+      <w:pPr>
+        <w:tabs>
+          <w:tab w:val="left" w:pos="889"/>
+        </w:tabs>
+      </w:pPr>
+    </w:p>
+    <w:p>
+      <w:pPr>
+        <w:pStyle w:val="Paragrafoelenco"/>
+        <w:numPr>
+          <w:ilvl w:val="1"/>
+          <w:numId w:val="7"/>
+        </w:numPr>
+        <w:tabs>
+          <w:tab w:val="left" w:pos="889"/>
+        </w:tabs>
+        <w:rPr>
+          <w:sz w:val="36"/>
+          <w:szCs w:val="36"/>
+          <w:lang w:val="en-US"/>
+        </w:rPr>
+      </w:pPr>
+      <w:r>
+        <w:rPr>
+          <w:sz w:val="36"/>
+          <w:szCs w:val="36"/>
+          <w:lang w:val="en-US"/>
+        </w:rPr>
+        <w:t>Selected architectural styles and patterns</w:t>
+      </w:r>
+    </w:p>
+    <w:p>
+      <w:pPr>
+        <w:pStyle w:val="Paragrafoelenco"/>
+        <w:tabs>
+          <w:tab w:val="left" w:pos="889"/>
+        </w:tabs>
+        <w:ind w:left="1440"/>
+      </w:pPr>
+    </w:p>
+    <w:p/>
+    <w:p/>
+    <w:p/>
+    <w:p>
+      <w:pPr>
+        <w:rPr>
+          <w:lang w:val="en-US"/>
+        </w:rPr>
+      </w:pPr>
+    </w:p>
+    <w:p>
+      <w:pPr>
+        <w:pStyle w:val="Paragrafoelenco"/>
+        <w:numPr>
+          <w:ilvl w:val="0"/>
+          <w:numId w:val="2"/>
+        </w:numPr>
+        <w:rPr>
+          <w:sz w:val="36"/>
+          <w:szCs w:val="36"/>
+          <w:lang w:val="en-US"/>
+        </w:rPr>
+      </w:pPr>
+      <w:r>
+        <w:rPr>
+          <w:sz w:val="36"/>
+          <w:szCs w:val="36"/>
+          <w:lang w:val="en-US"/>
+        </w:rPr>
+        <w:t>Algorithm design</w:t>
+      </w:r>
+    </w:p>
+    <w:p>
+      <w:pPr>
+        <w:rPr>
+          <w:lang w:val="en-US"/>
+        </w:rPr>
+      </w:pPr>
+    </w:p>
+    <w:p>
+      <w:pPr>
+        <w:rPr>
+          <w:lang w:val="en-US"/>
+        </w:rPr>
+      </w:pPr>
+      <w:r>
+        <w:rPr>
+          <w:lang w:val="en-US"/>
+        </w:rPr>
+        <w:t>T</w:t>
+      </w:r>
+      <w:r>
+        <w:rPr>
+          <w:lang w:val="en-US"/>
+        </w:rPr>
+        <w:t>o develop this software, there are no particularly complex algorithms, and there are no particular constraints for developers. The important thing is that the code works and meets the functional requirements</w:t>
+      </w:r>
+      <w:r>
+        <w:rPr>
+          <w:lang w:val="en-US"/>
+        </w:rPr>
+        <w:t xml:space="preserve"> described in RASD</w:t>
+      </w:r>
+      <w:r>
+        <w:rPr>
+          <w:lang w:val="en-US"/>
+        </w:rPr>
+        <w:t>. The algorithm that calculates the charge for the user must</w:t>
+      </w:r>
+      <w:r>
+        <w:rPr>
+          <w:lang w:val="en-US"/>
+        </w:rPr>
+        <w:t>,</w:t>
+      </w:r>
+      <w:r>
+        <w:rPr>
+          <w:lang w:val="en-US"/>
+        </w:rPr>
+        <w:t xml:space="preserve"> of course</w:t>
+      </w:r>
+      <w:r>
+        <w:rPr>
+          <w:lang w:val="en-US"/>
+        </w:rPr>
+        <w:t>,</w:t>
+      </w:r>
+      <w:r>
+        <w:rPr>
+          <w:lang w:val="en-US"/>
+        </w:rPr>
+        <w:t xml:space="preserve"> </w:t>
+      </w:r>
+      <w:r>
+        <w:rPr>
+          <w:lang w:val="en-US"/>
+        </w:rPr>
+        <w:t>comply with</w:t>
+      </w:r>
+      <w:r>
+        <w:rPr>
+          <w:lang w:val="en-US"/>
+        </w:rPr>
+        <w:t xml:space="preserve"> all the rules that have been explained in the </w:t>
+      </w:r>
+      <w:r>
+        <w:rPr>
+          <w:lang w:val="en-US"/>
+        </w:rPr>
+        <w:t>RASD</w:t>
+      </w:r>
+    </w:p>
+    <w:p/>
+    <w:p/>
+    <w:p/>
+    <w:p/>
+    <w:p>
+      <w:pPr>
+        <w:rPr>
+          <w:sz w:val="36"/>
+          <w:szCs w:val="36"/>
+        </w:rPr>
+      </w:pPr>
+    </w:p>
+    <w:p>
+      <w:pPr>
+        <w:pStyle w:val="Paragrafoelenco"/>
+        <w:numPr>
+          <w:ilvl w:val="0"/>
+          <w:numId w:val="2"/>
+        </w:numPr>
+        <w:rPr>
+          <w:sz w:val="36"/>
+          <w:szCs w:val="36"/>
+        </w:rPr>
+      </w:pPr>
+      <w:r>
+        <w:rPr>
+          <w:sz w:val="36"/>
+          <w:szCs w:val="36"/>
+        </w:rPr>
+        <w:t>User Interface Design</w:t>
+      </w:r>
+    </w:p>
+    <w:p>
+      <w:pPr>
+        <w:rPr>
+          <w:sz w:val="36"/>
+          <w:szCs w:val="36"/>
+        </w:rPr>
+      </w:pPr>
+    </w:p>
+    <w:p>
+      <w:pPr>
+        <w:rPr>
+          <w:sz w:val="36"/>
+          <w:szCs w:val="36"/>
+        </w:rPr>
+      </w:pPr>
+    </w:p>
+    <w:p>
+      <w:pPr>
+        <w:pStyle w:val="Paragrafoelenco"/>
+        <w:numPr>
+          <w:ilvl w:val="1"/>
+          <w:numId w:val="2"/>
+        </w:numPr>
+        <w:rPr>
+          <w:sz w:val="36"/>
+          <w:szCs w:val="36"/>
+        </w:rPr>
+      </w:pPr>
+      <w:r>
+        <w:rPr>
+          <w:sz w:val="36"/>
+          <w:szCs w:val="36"/>
+          <w:lang w:val="en-US"/>
+        </w:rPr>
+        <w:t>Mockups</w:t>
+      </w:r>
+    </w:p>
+    <w:p>
+      <w:pPr>
+        <w:rPr>
+          <w:sz w:val="36"/>
+          <w:szCs w:val="36"/>
+        </w:rPr>
+      </w:pPr>
+    </w:p>
+    <w:p>
+      <w:pPr>
+        <w:ind w:left="360"/>
+        <w:rPr>
+          <w:lang w:val="en-GB"/>
+        </w:rPr>
+      </w:pPr>
+      <w:r>
+        <w:rPr>
+          <w:lang w:val="en-GB"/>
+        </w:rPr>
+        <w:t xml:space="preserve">We provided </w:t>
+      </w:r>
+      <w:r>
+        <w:rPr>
+          <w:lang w:val="en-GB"/>
+        </w:rPr>
+        <w:t>some pages of our web app that are useful</w:t>
+      </w:r>
+      <w:r>
+        <w:rPr>
+          <w:lang w:val="en-GB"/>
+        </w:rPr>
+        <w:t xml:space="preserve"> to understand how users will interact with the system.</w:t>
+      </w:r>
+    </w:p>
+    <w:p>
+      <w:pPr>
+        <w:ind w:left="360"/>
+        <w:rPr>
+          <w:lang w:val="en-GB"/>
+        </w:rPr>
+      </w:pPr>
+      <w:r>
+        <w:rPr>
+          <w:lang w:val="en-GB"/>
+        </w:rPr>
+        <w:t>So these sketches may be improved by those who will design the graphical interface.</w:t>
+      </w:r>
+    </w:p>
+    <w:p/>
+    <w:p/>
+    <w:p/>
+    <w:p/>
+    <w:p/>
+    <w:p/>
+    <w:p/>
+    <w:p/>
+    <w:p/>
+    <w:p>
+      <w:r>
+        <w:rPr>
+          <w:noProof/>
+          <w:lang w:eastAsia="it-IT"/>
+        </w:rPr>
+        <w:drawing>
+          <wp:anchor distT="0" distB="0" distL="114300" distR="114300" simplePos="0" relativeHeight="251671552" behindDoc="0" locked="0" layoutInCell="1" allowOverlap="1" wp14:anchorId="0E00D3F9" wp14:editId="7EF01475">
+            <wp:simplePos x="0" y="0"/>
+            <wp:positionH relativeFrom="column">
+              <wp:posOffset>-1435100</wp:posOffset>
+            </wp:positionH>
+            <wp:positionV relativeFrom="paragraph">
+              <wp:posOffset>257175</wp:posOffset>
+            </wp:positionV>
+            <wp:extent cx="6752590" cy="4842510"/>
+            <wp:effectExtent l="0" t="0" r="3810" b="8890"/>
+            <wp:wrapTight wrapText="bothSides">
+              <wp:wrapPolygon edited="0">
+                <wp:start x="0" y="0"/>
+                <wp:lineTo x="0" y="21526"/>
+                <wp:lineTo x="21531" y="21526"/>
+                <wp:lineTo x="21531" y="0"/>
+                <wp:lineTo x="0" y="0"/>
+              </wp:wrapPolygon>
+            </wp:wrapTight>
+            <wp:docPr id="18" name="Immagine 18"/>
+            <wp:cNvGraphicFramePr>
+              <a:graphicFrameLocks xmlns:a="http://schemas.openxmlformats.org/drawingml/2006/main" noChangeAspect="1"/>
+            </wp:cNvGraphicFramePr>
+            <a:graphic xmlns:a="http://schemas.openxmlformats.org/drawingml/2006/main">
+              <a:graphicData uri="http://schemas.openxmlformats.org/drawingml/2006/picture">
+                <pic:pic xmlns:pic="http://schemas.openxmlformats.org/drawingml/2006/picture">
+                  <pic:nvPicPr>
+                    <pic:cNvPr id="18" name="HOMEPAGE.png"/>
+                    <pic:cNvPicPr/>
+                  </pic:nvPicPr>
+                  <pic:blipFill>
+                    <a:blip r:embed="rId23">
+                      <a:extLst>
+                        <a:ext uri="{28A0092B-C50C-407E-A947-70E740481C1C}">
+                          <a14:useLocalDpi xmlns:a14="http://schemas.microsoft.com/office/drawing/2010/main" val="0"/>
+                        </a:ext>
+                      </a:extLst>
+                    </a:blip>
+                    <a:stretch>
+                      <a:fillRect/>
+                    </a:stretch>
+                  </pic:blipFill>
+                  <pic:spPr>
+                    <a:xfrm>
+                      <a:off x="0" y="0"/>
+                      <a:ext cx="6752590" cy="4842510"/>
+                    </a:xfrm>
+                    <a:prstGeom prst="rect">
+                      <a:avLst/>
+                    </a:prstGeom>
+                  </pic:spPr>
+                </pic:pic>
+              </a:graphicData>
+            </a:graphic>
+            <wp14:sizeRelH relativeFrom="page">
+              <wp14:pctWidth>0</wp14:pctWidth>
+            </wp14:sizeRelH>
+            <wp14:sizeRelV relativeFrom="page">
+              <wp14:pctHeight>0</wp14:pctHeight>
+            </wp14:sizeRelV>
+          </wp:anchor>
+        </w:drawing>
+      </w:r>
+    </w:p>
+    <w:p/>
+    <w:p/>
+    <w:p/>
+    <w:p/>
+    <w:p/>
+    <w:p/>
+    <w:p/>
+    <w:p/>
+    <w:p/>
+    <w:p/>
+    <w:p/>
+    <w:p/>
+    <w:p/>
+    <w:p/>
+    <w:p/>
+    <w:p/>
+    <w:p/>
+    <w:p/>
+    <w:p>
+      <w:r>
+        <w:rPr>
+          <w:noProof/>
+          <w:lang w:eastAsia="it-IT"/>
+        </w:rPr>
+        <w:drawing>
+          <wp:anchor distT="0" distB="0" distL="114300" distR="114300" simplePos="0" relativeHeight="251672576" behindDoc="0" locked="0" layoutInCell="1" allowOverlap="1" wp14:anchorId="13D90E15" wp14:editId="64DF9D5F">
+            <wp:simplePos x="0" y="0"/>
+            <wp:positionH relativeFrom="column">
+              <wp:posOffset>-749300</wp:posOffset>
+            </wp:positionH>
+            <wp:positionV relativeFrom="paragraph">
+              <wp:posOffset>1416685</wp:posOffset>
+            </wp:positionV>
+            <wp:extent cx="5483225" cy="5198110"/>
+            <wp:effectExtent l="0" t="0" r="3175" b="8890"/>
+            <wp:wrapTight wrapText="bothSides">
+              <wp:wrapPolygon edited="0">
+                <wp:start x="0" y="0"/>
+                <wp:lineTo x="0" y="21531"/>
+                <wp:lineTo x="21512" y="21531"/>
+                <wp:lineTo x="21512" y="0"/>
+                <wp:lineTo x="0" y="0"/>
+              </wp:wrapPolygon>
+            </wp:wrapTight>
+            <wp:docPr id="19" name="Immagine 19"/>
+            <wp:cNvGraphicFramePr>
+              <a:graphicFrameLocks xmlns:a="http://schemas.openxmlformats.org/drawingml/2006/main" noChangeAspect="1"/>
+            </wp:cNvGraphicFramePr>
+            <a:graphic xmlns:a="http://schemas.openxmlformats.org/drawingml/2006/main">
+              <a:graphicData uri="http://schemas.openxmlformats.org/drawingml/2006/picture">
+                <pic:pic xmlns:pic="http://schemas.openxmlformats.org/drawingml/2006/picture">
+                  <pic:nvPicPr>
+                    <pic:cNvPr id="19" name="REGISTRATION.png"/>
+                    <pic:cNvPicPr/>
+                  </pic:nvPicPr>
+                  <pic:blipFill>
+                    <a:blip r:embed="rId24">
+                      <a:extLst>
+                        <a:ext uri="{28A0092B-C50C-407E-A947-70E740481C1C}">
+                          <a14:useLocalDpi xmlns:a14="http://schemas.microsoft.com/office/drawing/2010/main" val="0"/>
+                        </a:ext>
+                      </a:extLst>
+                    </a:blip>
+                    <a:stretch>
+                      <a:fillRect/>
+                    </a:stretch>
+                  </pic:blipFill>
+                  <pic:spPr>
+                    <a:xfrm>
+                      <a:off x="0" y="0"/>
+                      <a:ext cx="5483225" cy="5198110"/>
+                    </a:xfrm>
+                    <a:prstGeom prst="rect">
+                      <a:avLst/>
+                    </a:prstGeom>
+                  </pic:spPr>
+                </pic:pic>
+              </a:graphicData>
+            </a:graphic>
+            <wp14:sizeRelH relativeFrom="page">
+              <wp14:pctWidth>0</wp14:pctWidth>
+            </wp14:sizeRelH>
+            <wp14:sizeRelV relativeFrom="page">
+              <wp14:pctHeight>0</wp14:pctHeight>
+            </wp14:sizeRelV>
+          </wp:anchor>
+        </w:drawing>
+      </w:r>
+    </w:p>
+    <w:p/>
+    <w:p/>
+    <w:p/>
+    <w:p/>
+    <w:p/>
+    <w:p/>
+    <w:p/>
+    <w:p/>
+    <w:p/>
+    <w:p/>
+    <w:p/>
+    <w:p/>
+    <w:p>
+      <w:pPr>
+        <w:jc w:val="center"/>
+      </w:pPr>
+    </w:p>
+    <w:p>
+      <w:pPr>
+        <w:jc w:val="center"/>
+      </w:pPr>
+    </w:p>
+    <w:p>
+      <w:pPr>
+        <w:jc w:val="center"/>
+      </w:pPr>
+    </w:p>
+    <w:p>
+      <w:pPr>
+        <w:jc w:val="center"/>
+      </w:pPr>
+    </w:p>
+    <w:p>
+      <w:pPr>
+        <w:jc w:val="center"/>
+      </w:pPr>
+    </w:p>
+    <w:p>
+      <w:pPr>
+        <w:jc w:val="center"/>
+      </w:pPr>
+    </w:p>
+    <w:p/>
+    <w:p/>
+    <w:p>
+      <w:r>
+        <w:rPr>
+          <w:noProof/>
+          <w:lang w:eastAsia="it-IT"/>
+        </w:rPr>
+        <w:drawing>
+          <wp:anchor distT="0" distB="0" distL="114300" distR="114300" simplePos="0" relativeHeight="251673600" behindDoc="0" locked="0" layoutInCell="1" allowOverlap="1" wp14:anchorId="2F6C30F1" wp14:editId="5089E19A">
+            <wp:simplePos x="0" y="0"/>
+            <wp:positionH relativeFrom="column">
+              <wp:posOffset>-1588770</wp:posOffset>
+            </wp:positionH>
+            <wp:positionV relativeFrom="paragraph">
+              <wp:posOffset>286385</wp:posOffset>
+            </wp:positionV>
+            <wp:extent cx="6951980" cy="4846320"/>
+            <wp:effectExtent l="0" t="0" r="7620" b="5080"/>
+            <wp:wrapTight wrapText="bothSides">
+              <wp:wrapPolygon edited="0">
+                <wp:start x="0" y="0"/>
+                <wp:lineTo x="0" y="21509"/>
+                <wp:lineTo x="21545" y="21509"/>
+                <wp:lineTo x="21545" y="0"/>
+                <wp:lineTo x="0" y="0"/>
+              </wp:wrapPolygon>
+            </wp:wrapTight>
+            <wp:docPr id="20" name="Immagine 20"/>
+            <wp:cNvGraphicFramePr>
+              <a:graphicFrameLocks xmlns:a="http://schemas.openxmlformats.org/drawingml/2006/main" noChangeAspect="1"/>
+            </wp:cNvGraphicFramePr>
+            <a:graphic xmlns:a="http://schemas.openxmlformats.org/drawingml/2006/main">
+              <a:graphicData uri="http://schemas.openxmlformats.org/drawingml/2006/picture">
+                <pic:pic xmlns:pic="http://schemas.openxmlformats.org/drawingml/2006/picture">
+                  <pic:nvPicPr>
+                    <pic:cNvPr id="20" name="LOGIN.png"/>
+                    <pic:cNvPicPr/>
+                  </pic:nvPicPr>
+                  <pic:blipFill>
+                    <a:blip r:embed="rId25">
+                      <a:extLst>
+                        <a:ext uri="{28A0092B-C50C-407E-A947-70E740481C1C}">
+                          <a14:useLocalDpi xmlns:a14="http://schemas.microsoft.com/office/drawing/2010/main" val="0"/>
+                        </a:ext>
+                      </a:extLst>
+                    </a:blip>
+                    <a:stretch>
+                      <a:fillRect/>
+                    </a:stretch>
+                  </pic:blipFill>
+                  <pic:spPr>
+                    <a:xfrm>
+                      <a:off x="0" y="0"/>
+                      <a:ext cx="6951980" cy="4846320"/>
+                    </a:xfrm>
+                    <a:prstGeom prst="rect">
+                      <a:avLst/>
+                    </a:prstGeom>
+                  </pic:spPr>
+                </pic:pic>
+              </a:graphicData>
+            </a:graphic>
+            <wp14:sizeRelH relativeFrom="page">
+              <wp14:pctWidth>0</wp14:pctWidth>
+            </wp14:sizeRelH>
+            <wp14:sizeRelV relativeFrom="page">
+              <wp14:pctHeight>0</wp14:pctHeight>
+            </wp14:sizeRelV>
+          </wp:anchor>
+        </w:drawing>
+      </w:r>
+    </w:p>
+    <w:p/>
+    <w:p/>
+    <w:p/>
+    <w:p/>
+    <w:p/>
+    <w:p/>
+    <w:p/>
+    <w:p/>
+    <w:p/>
+    <w:p/>
+    <w:p/>
+    <w:p/>
+    <w:p/>
+    <w:p/>
+    <w:p/>
+    <w:p/>
+    <w:p/>
+    <w:p/>
+    <w:p/>
+    <w:p/>
+    <w:p>
+      <w:r>
+        <w:rPr>
+          <w:noProof/>
+          <w:lang w:eastAsia="it-IT"/>
+        </w:rPr>
+        <w:drawing>
+          <wp:anchor distT="0" distB="0" distL="114300" distR="114300" simplePos="0" relativeHeight="251674624" behindDoc="0" locked="0" layoutInCell="1" allowOverlap="1" wp14:anchorId="3F77818D" wp14:editId="2CA22A30">
+            <wp:simplePos x="0" y="0"/>
+            <wp:positionH relativeFrom="column">
+              <wp:posOffset>-1356995</wp:posOffset>
+            </wp:positionH>
+            <wp:positionV relativeFrom="paragraph">
+              <wp:posOffset>329565</wp:posOffset>
+            </wp:positionV>
+            <wp:extent cx="6521450" cy="6181725"/>
+            <wp:effectExtent l="0" t="0" r="6350" b="0"/>
+            <wp:wrapTight wrapText="bothSides">
+              <wp:wrapPolygon edited="0">
+                <wp:start x="0" y="0"/>
+                <wp:lineTo x="0" y="21478"/>
+                <wp:lineTo x="21537" y="21478"/>
+                <wp:lineTo x="21537" y="0"/>
+                <wp:lineTo x="0" y="0"/>
+              </wp:wrapPolygon>
+            </wp:wrapTight>
+            <wp:docPr id="21" name="Immagine 21"/>
+            <wp:cNvGraphicFramePr>
+              <a:graphicFrameLocks xmlns:a="http://schemas.openxmlformats.org/drawingml/2006/main" noChangeAspect="1"/>
+            </wp:cNvGraphicFramePr>
+            <a:graphic xmlns:a="http://schemas.openxmlformats.org/drawingml/2006/main">
+              <a:graphicData uri="http://schemas.openxmlformats.org/drawingml/2006/picture">
+                <pic:pic xmlns:pic="http://schemas.openxmlformats.org/drawingml/2006/picture">
+                  <pic:nvPicPr>
+                    <pic:cNvPr id="21" name="MAPPage.png"/>
+                    <pic:cNvPicPr/>
+                  </pic:nvPicPr>
+                  <pic:blipFill>
+                    <a:blip r:embed="rId26">
+                      <a:extLst>
+                        <a:ext uri="{28A0092B-C50C-407E-A947-70E740481C1C}">
+                          <a14:useLocalDpi xmlns:a14="http://schemas.microsoft.com/office/drawing/2010/main" val="0"/>
+                        </a:ext>
+                      </a:extLst>
+                    </a:blip>
+                    <a:stretch>
+                      <a:fillRect/>
+                    </a:stretch>
+                  </pic:blipFill>
+                  <pic:spPr>
+                    <a:xfrm>
+                      <a:off x="0" y="0"/>
+                      <a:ext cx="6521450" cy="6181725"/>
+                    </a:xfrm>
+                    <a:prstGeom prst="rect">
+                      <a:avLst/>
+                    </a:prstGeom>
+                  </pic:spPr>
+                </pic:pic>
+              </a:graphicData>
+            </a:graphic>
+            <wp14:sizeRelH relativeFrom="page">
+              <wp14:pctWidth>0</wp14:pctWidth>
+            </wp14:sizeRelH>
+            <wp14:sizeRelV relativeFrom="page">
+              <wp14:pctHeight>0</wp14:pctHeight>
+            </wp14:sizeRelV>
+          </wp:anchor>
+        </w:drawing>
+      </w:r>
+    </w:p>
+    <w:p/>
+    <w:p/>
+    <w:p/>
+    <w:p/>
+    <w:p/>
+    <w:p/>
+    <w:p/>
+    <w:p/>
+    <w:p/>
+    <w:p>
+      <w:r>
+        <w:rPr>
+          <w:noProof/>
+          <w:lang w:eastAsia="it-IT"/>
+        </w:rPr>
+        <w:drawing>
+          <wp:anchor distT="0" distB="0" distL="114300" distR="114300" simplePos="0" relativeHeight="251676672" behindDoc="0" locked="0" layoutInCell="1" allowOverlap="1" wp14:anchorId="4112B2E0" wp14:editId="6C8FA985">
+            <wp:simplePos x="0" y="0"/>
+            <wp:positionH relativeFrom="column">
+              <wp:posOffset>-1663700</wp:posOffset>
+            </wp:positionH>
+            <wp:positionV relativeFrom="paragraph">
+              <wp:posOffset>615950</wp:posOffset>
+            </wp:positionV>
+            <wp:extent cx="7221220" cy="4733290"/>
+            <wp:effectExtent l="0" t="0" r="0" b="0"/>
+            <wp:wrapTight wrapText="bothSides">
+              <wp:wrapPolygon edited="0">
+                <wp:start x="0" y="0"/>
+                <wp:lineTo x="0" y="21444"/>
+                <wp:lineTo x="21501" y="21444"/>
+                <wp:lineTo x="21501" y="0"/>
+                <wp:lineTo x="0" y="0"/>
+              </wp:wrapPolygon>
+            </wp:wrapTight>
+            <wp:docPr id="24" name="Immagine 24"/>
+            <wp:cNvGraphicFramePr>
+              <a:graphicFrameLocks xmlns:a="http://schemas.openxmlformats.org/drawingml/2006/main" noChangeAspect="1"/>
+            </wp:cNvGraphicFramePr>
+            <a:graphic xmlns:a="http://schemas.openxmlformats.org/drawingml/2006/main">
+              <a:graphicData uri="http://schemas.openxmlformats.org/drawingml/2006/picture">
+                <pic:pic xmlns:pic="http://schemas.openxmlformats.org/drawingml/2006/picture">
+                  <pic:nvPicPr>
+                    <pic:cNvPr id="24" name="CarDetails.png"/>
+                    <pic:cNvPicPr/>
+                  </pic:nvPicPr>
+                  <pic:blipFill>
+                    <a:blip r:embed="rId27">
+                      <a:extLst>
+                        <a:ext uri="{28A0092B-C50C-407E-A947-70E740481C1C}">
+                          <a14:useLocalDpi xmlns:a14="http://schemas.microsoft.com/office/drawing/2010/main" val="0"/>
+                        </a:ext>
+                      </a:extLst>
+                    </a:blip>
+                    <a:stretch>
+                      <a:fillRect/>
+                    </a:stretch>
+                  </pic:blipFill>
+                  <pic:spPr>
+                    <a:xfrm>
+                      <a:off x="0" y="0"/>
+                      <a:ext cx="7221220" cy="4733290"/>
+                    </a:xfrm>
+                    <a:prstGeom prst="rect">
+                      <a:avLst/>
+                    </a:prstGeom>
+                  </pic:spPr>
+                </pic:pic>
+              </a:graphicData>
+            </a:graphic>
+            <wp14:sizeRelH relativeFrom="page">
+              <wp14:pctWidth>0</wp14:pctWidth>
+            </wp14:sizeRelH>
+            <wp14:sizeRelV relativeFrom="page">
+              <wp14:pctHeight>0</wp14:pctHeight>
+            </wp14:sizeRelV>
+          </wp:anchor>
+        </w:drawing>
+      </w:r>
+    </w:p>
+    <w:p/>
+    <w:p/>
+    <w:p/>
+    <w:p/>
+    <w:p/>
+    <w:p/>
+    <w:p/>
+    <w:p/>
+    <w:p>
+      <w:pPr>
+        <w:tabs>
+          <w:tab w:val="left" w:pos="1379"/>
+        </w:tabs>
+      </w:pPr>
+      <w:r>
+        <w:tab/>
+      </w:r>
+    </w:p>
+    <w:p>
+      <w:pPr>
+        <w:tabs>
+          <w:tab w:val="left" w:pos="1379"/>
+        </w:tabs>
+      </w:pPr>
+    </w:p>
+    <w:p>
+      <w:pPr>
+        <w:tabs>
+          <w:tab w:val="left" w:pos="1379"/>
+        </w:tabs>
+      </w:pPr>
+    </w:p>
+    <w:p>
+      <w:pPr>
+        <w:tabs>
+          <w:tab w:val="left" w:pos="1379"/>
+        </w:tabs>
+      </w:pPr>
+    </w:p>
+    <w:p>
+      <w:pPr>
+        <w:tabs>
+          <w:tab w:val="left" w:pos="1379"/>
+        </w:tabs>
+      </w:pPr>
+    </w:p>
+    <w:p>
+      <w:pPr>
+        <w:tabs>
+          <w:tab w:val="left" w:pos="1379"/>
+        </w:tabs>
+      </w:pPr>
+    </w:p>
+    <w:p>
+      <w:pPr>
+        <w:tabs>
+          <w:tab w:val="left" w:pos="1379"/>
+        </w:tabs>
+      </w:pPr>
+    </w:p>
+    <w:p>
+      <w:pPr>
+        <w:tabs>
+          <w:tab w:val="left" w:pos="1379"/>
+        </w:tabs>
+      </w:pPr>
+    </w:p>
+    <w:p>
+      <w:pPr>
+        <w:tabs>
+          <w:tab w:val="left" w:pos="1379"/>
+        </w:tabs>
+      </w:pPr>
+    </w:p>
+    <w:p>
+      <w:pPr>
+        <w:tabs>
+          <w:tab w:val="left" w:pos="1379"/>
+        </w:tabs>
+      </w:pPr>
+    </w:p>
+    <w:p>
+      <w:pPr>
+        <w:tabs>
+          <w:tab w:val="left" w:pos="1379"/>
+        </w:tabs>
+      </w:pPr>
+    </w:p>
+    <w:p>
+      <w:pPr>
+        <w:pStyle w:val="Paragrafoelenco"/>
+        <w:numPr>
+          <w:ilvl w:val="1"/>
+          <w:numId w:val="2"/>
+        </w:numPr>
+        <w:tabs>
+          <w:tab w:val="left" w:pos="1379"/>
+        </w:tabs>
+        <w:rPr>
+          <w:sz w:val="36"/>
+          <w:szCs w:val="36"/>
+          <w:lang w:val="en-US"/>
+        </w:rPr>
+      </w:pPr>
+      <w:r>
+        <w:rPr>
+          <w:sz w:val="36"/>
+          <w:szCs w:val="36"/>
+          <w:lang w:val="en-US"/>
+        </w:rPr>
+        <w:t>UX Diagram</w:t>
+      </w:r>
+    </w:p>
+    <w:p>
+      <w:pPr>
+        <w:tabs>
+          <w:tab w:val="left" w:pos="1379"/>
+        </w:tabs>
+        <w:rPr>
+          <w:sz w:val="36"/>
+          <w:szCs w:val="36"/>
+        </w:rPr>
+      </w:pPr>
+    </w:p>
+    <w:p>
+      <w:pPr>
+        <w:tabs>
+          <w:tab w:val="left" w:pos="1379"/>
+        </w:tabs>
+        <w:rPr>
+          <w:sz w:val="36"/>
+          <w:szCs w:val="36"/>
+        </w:rPr>
+      </w:pPr>
+    </w:p>
+    <w:p>
+      <w:pPr>
+        <w:tabs>
+          <w:tab w:val="left" w:pos="1379"/>
+        </w:tabs>
+      </w:pPr>
+    </w:p>
+    <w:p/>
+    <w:p>
+      <w:r>
+        <w:rPr>
+          <w:noProof/>
+          <w:lang w:eastAsia="it-IT"/>
+        </w:rPr>
+        <w:drawing>
+          <wp:anchor distT="0" distB="0" distL="114300" distR="114300" simplePos="0" relativeHeight="251677696" behindDoc="0" locked="0" layoutInCell="1" allowOverlap="1" wp14:anchorId="303F8E55" wp14:editId="6AC90A88">
+            <wp:simplePos x="0" y="0"/>
+            <wp:positionH relativeFrom="column">
+              <wp:posOffset>-1508125</wp:posOffset>
+            </wp:positionH>
+            <wp:positionV relativeFrom="paragraph">
+              <wp:posOffset>278765</wp:posOffset>
+            </wp:positionV>
+            <wp:extent cx="6931025" cy="7370445"/>
+            <wp:effectExtent l="0" t="0" r="3175" b="0"/>
+            <wp:wrapTight wrapText="bothSides">
+              <wp:wrapPolygon edited="0">
+                <wp:start x="17890" y="0"/>
+                <wp:lineTo x="0" y="149"/>
+                <wp:lineTo x="0" y="5136"/>
+                <wp:lineTo x="5066" y="5955"/>
+                <wp:lineTo x="5066" y="8337"/>
+                <wp:lineTo x="4670" y="9528"/>
+                <wp:lineTo x="5066" y="10719"/>
+                <wp:lineTo x="5066" y="15855"/>
+                <wp:lineTo x="5778" y="16674"/>
+                <wp:lineTo x="6095" y="16674"/>
+                <wp:lineTo x="5858" y="16972"/>
+                <wp:lineTo x="5778" y="17865"/>
+                <wp:lineTo x="5462" y="18237"/>
+                <wp:lineTo x="5620" y="18461"/>
+                <wp:lineTo x="7362" y="19056"/>
+                <wp:lineTo x="4829" y="20098"/>
+                <wp:lineTo x="4829" y="21513"/>
+                <wp:lineTo x="14565" y="21513"/>
+                <wp:lineTo x="20502" y="21438"/>
+                <wp:lineTo x="21531" y="21289"/>
+                <wp:lineTo x="21531" y="18684"/>
+                <wp:lineTo x="21214" y="18461"/>
+                <wp:lineTo x="19868" y="17865"/>
+                <wp:lineTo x="20106" y="17418"/>
+                <wp:lineTo x="19789" y="17195"/>
+                <wp:lineTo x="17969" y="16674"/>
+                <wp:lineTo x="19868" y="16674"/>
+                <wp:lineTo x="21372" y="16153"/>
+                <wp:lineTo x="21452" y="13622"/>
+                <wp:lineTo x="21135" y="13399"/>
+                <wp:lineTo x="19948" y="13101"/>
+                <wp:lineTo x="21531" y="11984"/>
+                <wp:lineTo x="21531" y="8337"/>
+                <wp:lineTo x="19868" y="7146"/>
+                <wp:lineTo x="21056" y="7146"/>
+                <wp:lineTo x="21531" y="6774"/>
+                <wp:lineTo x="21531" y="223"/>
+                <wp:lineTo x="21372" y="74"/>
+                <wp:lineTo x="20423" y="0"/>
+                <wp:lineTo x="17890" y="0"/>
+              </wp:wrapPolygon>
+            </wp:wrapTight>
+            <wp:docPr id="25" name="Immagine 25"/>
+            <wp:cNvGraphicFramePr>
+              <a:graphicFrameLocks xmlns:a="http://schemas.openxmlformats.org/drawingml/2006/main" noChangeAspect="1"/>
+            </wp:cNvGraphicFramePr>
+            <a:graphic xmlns:a="http://schemas.openxmlformats.org/drawingml/2006/main">
+              <a:graphicData uri="http://schemas.openxmlformats.org/drawingml/2006/picture">
+                <pic:pic xmlns:pic="http://schemas.openxmlformats.org/drawingml/2006/picture">
+                  <pic:nvPicPr>
+                    <pic:cNvPr id="25" name="UX diagram.png"/>
+                    <pic:cNvPicPr/>
+                  </pic:nvPicPr>
+                  <pic:blipFill>
+                    <a:blip r:embed="rId28">
+                      <a:extLst>
+                        <a:ext uri="{28A0092B-C50C-407E-A947-70E740481C1C}">
+                          <a14:useLocalDpi xmlns:a14="http://schemas.microsoft.com/office/drawing/2010/main" val="0"/>
+                        </a:ext>
+                      </a:extLst>
+                    </a:blip>
+                    <a:stretch>
+                      <a:fillRect/>
+                    </a:stretch>
+                  </pic:blipFill>
+                  <pic:spPr>
+                    <a:xfrm>
+                      <a:off x="0" y="0"/>
+                      <a:ext cx="6931025" cy="7370445"/>
+                    </a:xfrm>
+                    <a:prstGeom prst="rect">
+                      <a:avLst/>
+                    </a:prstGeom>
+                  </pic:spPr>
+                </pic:pic>
+              </a:graphicData>
+            </a:graphic>
+            <wp14:sizeRelH relativeFrom="page">
+              <wp14:pctWidth>0</wp14:pctWidth>
+            </wp14:sizeRelH>
+            <wp14:sizeRelV relativeFrom="page">
+              <wp14:pctHeight>0</wp14:pctHeight>
+            </wp14:sizeRelV>
+          </wp:anchor>
+        </w:drawing>
+      </w:r>
+    </w:p>
+    <w:p/>
+    <w:p/>
+    <w:p>
+      <w:pPr>
+        <w:pStyle w:val="Paragrafoelenco"/>
+        <w:numPr>
+          <w:ilvl w:val="1"/>
+          <w:numId w:val="2"/>
+        </w:numPr>
+        <w:rPr>
+          <w:sz w:val="36"/>
+          <w:szCs w:val="36"/>
+          <w:lang w:val="en-US"/>
+        </w:rPr>
+      </w:pPr>
+      <w:r>
+        <w:rPr>
+          <w:sz w:val="36"/>
+          <w:szCs w:val="36"/>
+          <w:lang w:val="en-US"/>
+        </w:rPr>
+        <w:t>BCE Diagram</w:t>
+      </w:r>
+    </w:p>
+    <w:p>
+      <w:pPr>
+        <w:ind w:left="360"/>
+        <w:rPr>
+          <w:sz w:val="36"/>
+          <w:szCs w:val="36"/>
+          <w:lang w:val="en-US"/>
+        </w:rPr>
+      </w:pPr>
+    </w:p>
+    <w:p/>
+    <w:p/>
+    <w:p/>
+    <w:p/>
+    <w:p>
+      <w:r>
+        <w:rPr>
+          <w:noProof/>
+          <w:lang w:eastAsia="it-IT"/>
+        </w:rPr>
+        <w:drawing>
+          <wp:anchor distT="0" distB="0" distL="114300" distR="114300" simplePos="0" relativeHeight="251678720" behindDoc="0" locked="0" layoutInCell="1" allowOverlap="1" wp14:anchorId="6917E40B" wp14:editId="1BAF15FC">
+            <wp:simplePos x="0" y="0"/>
+            <wp:positionH relativeFrom="column">
+              <wp:posOffset>-1663700</wp:posOffset>
+            </wp:positionH>
+            <wp:positionV relativeFrom="paragraph">
+              <wp:posOffset>302260</wp:posOffset>
+            </wp:positionV>
+            <wp:extent cx="7239000" cy="4683760"/>
+            <wp:effectExtent l="0" t="0" r="0" b="0"/>
+            <wp:wrapTight wrapText="bothSides">
+              <wp:wrapPolygon edited="0">
+                <wp:start x="7427" y="0"/>
+                <wp:lineTo x="758" y="1289"/>
+                <wp:lineTo x="152" y="1523"/>
+                <wp:lineTo x="152" y="7497"/>
+                <wp:lineTo x="531" y="7965"/>
+                <wp:lineTo x="227" y="8082"/>
+                <wp:lineTo x="227" y="14525"/>
+                <wp:lineTo x="2425" y="15228"/>
+                <wp:lineTo x="303" y="15228"/>
+                <wp:lineTo x="0" y="15345"/>
+                <wp:lineTo x="0" y="19679"/>
+                <wp:lineTo x="6291" y="20499"/>
+                <wp:lineTo x="10989" y="20733"/>
+                <wp:lineTo x="13945" y="20733"/>
+                <wp:lineTo x="13945" y="17102"/>
+                <wp:lineTo x="15461" y="17102"/>
+                <wp:lineTo x="20463" y="15696"/>
+                <wp:lineTo x="20539" y="13354"/>
+                <wp:lineTo x="20160" y="12065"/>
+                <wp:lineTo x="19933" y="11479"/>
+                <wp:lineTo x="20539" y="11479"/>
+                <wp:lineTo x="21221" y="10425"/>
+                <wp:lineTo x="21221" y="1991"/>
+                <wp:lineTo x="20842" y="1289"/>
+                <wp:lineTo x="19933" y="0"/>
+                <wp:lineTo x="7427" y="0"/>
+              </wp:wrapPolygon>
+            </wp:wrapTight>
+            <wp:docPr id="26" name="Immagine 26"/>
+            <wp:cNvGraphicFramePr>
+              <a:graphicFrameLocks xmlns:a="http://schemas.openxmlformats.org/drawingml/2006/main" noChangeAspect="1"/>
+            </wp:cNvGraphicFramePr>
+            <a:graphic xmlns:a="http://schemas.openxmlformats.org/drawingml/2006/main">
+              <a:graphicData uri="http://schemas.openxmlformats.org/drawingml/2006/picture">
+                <pic:pic xmlns:pic="http://schemas.openxmlformats.org/drawingml/2006/picture">
+                  <pic:nvPicPr>
+                    <pic:cNvPr id="26" name="BceDiagram.png"/>
+                    <pic:cNvPicPr/>
+                  </pic:nvPicPr>
+                  <pic:blipFill>
+                    <a:blip r:embed="rId29">
+                      <a:extLst>
+                        <a:ext uri="{28A0092B-C50C-407E-A947-70E740481C1C}">
+                          <a14:useLocalDpi xmlns:a14="http://schemas.microsoft.com/office/drawing/2010/main" val="0"/>
+                        </a:ext>
+                      </a:extLst>
+                    </a:blip>
+                    <a:stretch>
+                      <a:fillRect/>
+                    </a:stretch>
+                  </pic:blipFill>
+                  <pic:spPr>
+                    <a:xfrm>
+                      <a:off x="0" y="0"/>
+                      <a:ext cx="7239000" cy="4683760"/>
+                    </a:xfrm>
+                    <a:prstGeom prst="rect">
+                      <a:avLst/>
+                    </a:prstGeom>
+                  </pic:spPr>
+                </pic:pic>
+              </a:graphicData>
+            </a:graphic>
+            <wp14:sizeRelH relativeFrom="page">
+              <wp14:pctWidth>0</wp14:pctWidth>
+            </wp14:sizeRelH>
+            <wp14:sizeRelV relativeFrom="page">
+              <wp14:pctHeight>0</wp14:pctHeight>
+            </wp14:sizeRelV>
+          </wp:anchor>
+        </w:drawing>
+      </w:r>
+    </w:p>
+    <w:p/>
+    <w:p/>
+    <w:p/>
+    <w:p/>
+    <w:p/>
+    <w:p/>
+    <w:p/>
+    <w:p/>
+    <w:p/>
+    <w:p/>
+    <w:p/>
+    <w:p/>
+    <w:p/>
+    <w:p/>
+    <w:p/>
+    <w:p/>
+    <w:p/>
+    <w:p/>
+    <w:p>
+      <w:pPr>
+        <w:pStyle w:val="Paragrafoelenco"/>
+        <w:numPr>
+          <w:ilvl w:val="0"/>
+          <w:numId w:val="2"/>
+        </w:numPr>
+        <w:rPr>
+          <w:sz w:val="36"/>
+          <w:szCs w:val="36"/>
+          <w:lang w:val="en-US"/>
+        </w:rPr>
+      </w:pPr>
+      <w:r>
+        <w:rPr>
+          <w:sz w:val="36"/>
+          <w:szCs w:val="36"/>
+          <w:lang w:val="en-US"/>
+        </w:rPr>
+        <w:t>Requirements traceability</w:t>
+      </w:r>
+    </w:p>
+    <w:p/>
+    <w:p>
+      <w:pPr>
+        <w:rPr>
+          <w:lang w:val="en-GB"/>
+        </w:rPr>
+      </w:pPr>
+    </w:p>
+    <w:p>
+      <w:pPr>
+        <w:rPr>
+          <w:lang w:val="en-GB"/>
+        </w:rPr>
+      </w:pPr>
+    </w:p>
+    <w:p>
+      <w:pPr>
+        <w:pStyle w:val="Paragrafoelenco"/>
+        <w:numPr>
+          <w:ilvl w:val="0"/>
+          <w:numId w:val="2"/>
+        </w:numPr>
+        <w:rPr>
+          <w:sz w:val="36"/>
+          <w:szCs w:val="36"/>
+          <w:lang w:val="en-GB"/>
+        </w:rPr>
+      </w:pPr>
+      <w:r>
+        <w:rPr>
+          <w:sz w:val="36"/>
+          <w:szCs w:val="36"/>
+          <w:lang w:val="en-GB"/>
+        </w:rPr>
+        <w:t>References</w:t>
+      </w:r>
+    </w:p>
+    <w:p>
+      <w:pPr>
+        <w:rPr>
+          <w:sz w:val="36"/>
+          <w:szCs w:val="36"/>
+          <w:lang w:val="en-GB"/>
+        </w:rPr>
+      </w:pPr>
+    </w:p>
+    <w:p>
+      <w:pPr>
+        <w:pStyle w:val="Paragrafoelenco"/>
+        <w:numPr>
+          <w:ilvl w:val="1"/>
+          <w:numId w:val="2"/>
+        </w:numPr>
+        <w:rPr>
+          <w:sz w:val="36"/>
+          <w:szCs w:val="36"/>
+          <w:lang w:val="en-GB"/>
+        </w:rPr>
+      </w:pPr>
+      <w:r>
+        <w:rPr>
+          <w:sz w:val="36"/>
+          <w:szCs w:val="36"/>
+          <w:lang w:val="en-GB"/>
+        </w:rPr>
+        <w:t>Used Tools</w:t>
+      </w:r>
+    </w:p>
+    <w:p>
+      <w:pPr>
+        <w:rPr>
+          <w:sz w:val="36"/>
+          <w:szCs w:val="36"/>
+          <w:lang w:val="en-GB"/>
+        </w:rPr>
+      </w:pPr>
+    </w:p>
+    <w:p>
+      <w:pPr>
+        <w:pStyle w:val="Paragrafoelenco"/>
+        <w:numPr>
+          <w:ilvl w:val="0"/>
+          <w:numId w:val="9"/>
+        </w:numPr>
+        <w:rPr>
+          <w:lang w:val="en-GB"/>
+        </w:rPr>
+      </w:pPr>
+      <w:r>
+        <w:rPr>
+          <w:lang w:val="en-GB"/>
+        </w:rPr>
+        <w:t>GitHub</w:t>
+      </w:r>
+    </w:p>
+    <w:p>
+      <w:pPr>
+        <w:pStyle w:val="Paragrafoelenco"/>
+        <w:numPr>
+          <w:ilvl w:val="0"/>
+          <w:numId w:val="9"/>
+        </w:numPr>
+        <w:rPr>
+          <w:lang w:val="en-GB"/>
+        </w:rPr>
+      </w:pPr>
+      <w:r>
+        <w:rPr>
+          <w:lang w:val="en-GB"/>
+        </w:rPr>
+        <w:t>Microsoft Word</w:t>
+      </w:r>
+    </w:p>
+    <w:p>
+      <w:pPr>
+        <w:pStyle w:val="Paragrafoelenco"/>
+        <w:numPr>
+          <w:ilvl w:val="0"/>
+          <w:numId w:val="9"/>
+        </w:numPr>
+        <w:rPr>
+          <w:lang w:val="en-GB"/>
+        </w:rPr>
+      </w:pPr>
+      <w:r>
+        <w:rPr>
+          <w:lang w:val="en-GB"/>
+        </w:rPr>
+        <w:t>Draw.io</w:t>
+      </w:r>
+    </w:p>
+    <w:p>
+      <w:pPr>
+        <w:pStyle w:val="Paragrafoelenco"/>
+        <w:numPr>
+          <w:ilvl w:val="0"/>
+          <w:numId w:val="9"/>
+        </w:numPr>
+        <w:rPr>
+          <w:lang w:val="en-GB"/>
+        </w:rPr>
+      </w:pPr>
+      <w:r>
+        <w:rPr>
+          <w:lang w:val="en-GB"/>
+        </w:rPr>
+        <w:t>Visual Paradigm community edition</w:t>
       </w:r>
       <w:bookmarkStart w:id="0" w:name="_GoBack"/>
       <w:bookmarkEnd w:id="0"/>
-      <w:r>
-        <w:rPr>
-          <w:rFonts w:asciiTheme="majorHAnsi" w:hAnsiTheme="majorHAnsi"/>
-          <w:lang w:val="en-GB"/>
-        </w:rPr>
-        <w:t>we</w:t>
-      </w:r>
-      <w:r>
-        <w:rPr>
-          <w:rFonts w:asciiTheme="majorHAnsi" w:hAnsiTheme="majorHAnsi"/>
-          <w:lang w:val="en-GB"/>
-        </w:rPr>
-        <w:t xml:space="preserve"> will need to keep track</w:t>
-      </w:r>
-    </w:p>
-    <w:p>
-      <w:pPr>
-        <w:ind w:left="360"/>
-        <w:rPr>
-          <w:rFonts w:asciiTheme="majorHAnsi" w:hAnsiTheme="majorHAnsi"/>
-          <w:lang w:val="en-GB"/>
-        </w:rPr>
-      </w:pPr>
-    </w:p>
-    <w:p>
-      <w:pPr>
-        <w:ind w:left="360"/>
-        <w:rPr>
-          <w:rFonts w:asciiTheme="majorHAnsi" w:hAnsiTheme="majorHAnsi"/>
-          <w:lang w:val="en-GB"/>
-        </w:rPr>
-      </w:pPr>
-    </w:p>
-    <w:p>
-      <w:pPr>
-        <w:ind w:left="360"/>
-        <w:rPr>
-          <w:rFonts w:asciiTheme="majorHAnsi" w:hAnsiTheme="majorHAnsi"/>
-          <w:lang w:val="en-GB"/>
-        </w:rPr>
-      </w:pPr>
-    </w:p>
-    <w:p>
-      <w:pPr>
-        <w:ind w:left="360"/>
-        <w:rPr>
-          <w:rFonts w:asciiTheme="majorHAnsi" w:hAnsiTheme="majorHAnsi"/>
-          <w:lang w:val="en-GB"/>
-        </w:rPr>
-      </w:pPr>
-    </w:p>
-    <w:p>
-      <w:pPr>
-        <w:ind w:left="360"/>
-        <w:rPr>
-          <w:rFonts w:asciiTheme="majorHAnsi" w:hAnsiTheme="majorHAnsi"/>
+    </w:p>
+    <w:p>
+      <w:pPr>
+        <w:pStyle w:val="Paragrafoelenco"/>
+        <w:numPr>
+          <w:ilvl w:val="0"/>
+          <w:numId w:val="9"/>
+        </w:numPr>
+        <w:rPr>
+          <w:lang w:val="en-GB"/>
+        </w:rPr>
+      </w:pPr>
+      <w:r>
+        <w:rPr>
+          <w:lang w:val="en-GB"/>
+        </w:rPr>
+        <w:t>Star UML</w:t>
+      </w:r>
+    </w:p>
+    <w:p>
+      <w:pPr>
+        <w:rPr>
+          <w:lang w:val="en-GB"/>
+        </w:rPr>
+      </w:pPr>
+    </w:p>
+    <w:p>
+      <w:pPr>
+        <w:rPr>
+          <w:lang w:val="en-GB"/>
+        </w:rPr>
+      </w:pPr>
+    </w:p>
+    <w:p>
+      <w:pPr>
+        <w:pStyle w:val="Paragrafoelenco"/>
+        <w:numPr>
+          <w:ilvl w:val="0"/>
+          <w:numId w:val="2"/>
+        </w:numPr>
+        <w:rPr>
           <w:sz w:val="36"/>
           <w:szCs w:val="36"/>
           <w:lang w:val="en-GB"/>
@@ -2969,35 +5533,31 @@
       </w:pPr>
       <w:r>
         <w:rPr>
-          <w:rFonts w:asciiTheme="majorHAnsi" w:hAnsiTheme="majorHAnsi"/>
           <w:sz w:val="36"/>
           <w:szCs w:val="36"/>
           <w:lang w:val="en-GB"/>
         </w:rPr>
-        <w:t>2.4 Deployment View</w:t>
-      </w:r>
-    </w:p>
-    <w:p>
-      <w:pPr>
-        <w:pStyle w:val="Paragrafoelenco"/>
-        <w:rPr>
-          <w:rFonts w:asciiTheme="majorHAnsi" w:hAnsiTheme="majorHAnsi"/>
-          <w:sz w:val="44"/>
-          <w:szCs w:val="44"/>
-        </w:rPr>
-      </w:pPr>
-      <w:r>
-        <w:rPr>
-          <w:rFonts w:asciiTheme="majorHAnsi" w:hAnsiTheme="majorHAnsi"/>
-          <w:sz w:val="36"/>
-          <w:szCs w:val="36"/>
-        </w:rPr>
-        <w:t xml:space="preserve"> </w:t>
-      </w:r>
-    </w:p>
+        <w:t>Effort Spent</w:t>
+      </w:r>
+    </w:p>
+    <w:p>
+      <w:pPr>
+        <w:ind w:left="360"/>
+      </w:pPr>
+    </w:p>
+    <w:p/>
+    <w:p/>
+    <w:p/>
+    <w:p/>
+    <w:p/>
+    <w:p/>
+    <w:p/>
+    <w:p/>
+    <w:p/>
+    <w:p/>
     <w:sectPr>
-      <w:footerReference w:type="even" r:id="rId13"/>
-      <w:footerReference w:type="default" r:id="rId14"/>
+      <w:footerReference w:type="even" r:id="rId30"/>
+      <w:footerReference w:type="default" r:id="rId31"/>
       <w:pgSz w:w="11900" w:h="16840"/>
       <w:pgMar w:top="1440" w:right="2880" w:bottom="1440" w:left="2880" w:header="708" w:footer="708" w:gutter="0"/>
       <w:cols w:space="708"/>
@@ -3097,7 +5657,7 @@
         <w:rStyle w:val="Numeropagina"/>
         <w:noProof/>
       </w:rPr>
-      <w:t>8</w:t>
+      <w:t>2</w:t>
     </w:r>
     <w:r>
       <w:rPr>
@@ -3136,6 +5696,119 @@
 <file path=word/numbering.xml><?xml version="1.0" encoding="utf-8"?>
 <w:numbering xmlns:wpc="http://schemas.microsoft.com/office/word/2010/wordprocessingCanvas" xmlns:mo="http://schemas.microsoft.com/office/mac/office/2008/main" xmlns:mc="http://schemas.openxmlformats.org/markup-compatibility/2006" xmlns:mv="urn:schemas-microsoft-com:mac:vml" xmlns:o="urn:schemas-microsoft-com:office:office" xmlns:r="http://schemas.openxmlformats.org/officeDocument/2006/relationships" xmlns:m="http://schemas.openxmlformats.org/officeDocument/2006/math" xmlns:v="urn:schemas-microsoft-com:vml" xmlns:wp14="http://schemas.microsoft.com/office/word/2010/wordprocessingDrawing" xmlns:wp="http://schemas.openxmlformats.org/drawingml/2006/wordprocessingDrawing" xmlns:w10="urn:schemas-microsoft-com:office:word" xmlns:w="http://schemas.openxmlformats.org/wordprocessingml/2006/main" xmlns:w14="http://schemas.microsoft.com/office/word/2010/wordml" xmlns:w15="http://schemas.microsoft.com/office/word/2012/wordml" xmlns:wpg="http://schemas.microsoft.com/office/word/2010/wordprocessingGroup" xmlns:wpi="http://schemas.microsoft.com/office/word/2010/wordprocessingInk" xmlns:wne="http://schemas.microsoft.com/office/word/2006/wordml" xmlns:wps="http://schemas.microsoft.com/office/word/2010/wordprocessingShape" mc:Ignorable="w14 w15 wp14">
   <w:abstractNum w:abstractNumId="0">
+    <w:nsid w:val="30614044"/>
+    <w:multiLevelType w:val="hybridMultilevel"/>
+    <w:tmpl w:val="5C16196E"/>
+    <w:lvl w:ilvl="0" w:tplc="04100001">
+      <w:start w:val="1"/>
+      <w:numFmt w:val="bullet"/>
+      <w:lvlText w:val=""/>
+      <w:lvlJc w:val="left"/>
+      <w:pPr>
+        <w:ind w:left="720" w:hanging="360"/>
+      </w:pPr>
+      <w:rPr>
+        <w:rFonts w:ascii="Symbol" w:hAnsi="Symbol" w:hint="default"/>
+      </w:rPr>
+    </w:lvl>
+    <w:lvl w:ilvl="1" w:tplc="04100003" w:tentative="1">
+      <w:start w:val="1"/>
+      <w:numFmt w:val="bullet"/>
+      <w:lvlText w:val="o"/>
+      <w:lvlJc w:val="left"/>
+      <w:pPr>
+        <w:ind w:left="1440" w:hanging="360"/>
+      </w:pPr>
+      <w:rPr>
+        <w:rFonts w:ascii="Courier New" w:hAnsi="Courier New" w:cs="Courier New" w:hint="default"/>
+      </w:rPr>
+    </w:lvl>
+    <w:lvl w:ilvl="2" w:tplc="04100005" w:tentative="1">
+      <w:start w:val="1"/>
+      <w:numFmt w:val="bullet"/>
+      <w:lvlText w:val=""/>
+      <w:lvlJc w:val="left"/>
+      <w:pPr>
+        <w:ind w:left="2160" w:hanging="360"/>
+      </w:pPr>
+      <w:rPr>
+        <w:rFonts w:ascii="Wingdings" w:hAnsi="Wingdings" w:hint="default"/>
+      </w:rPr>
+    </w:lvl>
+    <w:lvl w:ilvl="3" w:tplc="04100001" w:tentative="1">
+      <w:start w:val="1"/>
+      <w:numFmt w:val="bullet"/>
+      <w:lvlText w:val=""/>
+      <w:lvlJc w:val="left"/>
+      <w:pPr>
+        <w:ind w:left="2880" w:hanging="360"/>
+      </w:pPr>
+      <w:rPr>
+        <w:rFonts w:ascii="Symbol" w:hAnsi="Symbol" w:hint="default"/>
+      </w:rPr>
+    </w:lvl>
+    <w:lvl w:ilvl="4" w:tplc="04100003" w:tentative="1">
+      <w:start w:val="1"/>
+      <w:numFmt w:val="bullet"/>
+      <w:lvlText w:val="o"/>
+      <w:lvlJc w:val="left"/>
+      <w:pPr>
+        <w:ind w:left="3600" w:hanging="360"/>
+      </w:pPr>
+      <w:rPr>
+        <w:rFonts w:ascii="Courier New" w:hAnsi="Courier New" w:cs="Courier New" w:hint="default"/>
+      </w:rPr>
+    </w:lvl>
+    <w:lvl w:ilvl="5" w:tplc="04100005" w:tentative="1">
+      <w:start w:val="1"/>
+      <w:numFmt w:val="bullet"/>
+      <w:lvlText w:val=""/>
+      <w:lvlJc w:val="left"/>
+      <w:pPr>
+        <w:ind w:left="4320" w:hanging="360"/>
+      </w:pPr>
+      <w:rPr>
+        <w:rFonts w:ascii="Wingdings" w:hAnsi="Wingdings" w:hint="default"/>
+      </w:rPr>
+    </w:lvl>
+    <w:lvl w:ilvl="6" w:tplc="04100001" w:tentative="1">
+      <w:start w:val="1"/>
+      <w:numFmt w:val="bullet"/>
+      <w:lvlText w:val=""/>
+      <w:lvlJc w:val="left"/>
+      <w:pPr>
+        <w:ind w:left="5040" w:hanging="360"/>
+      </w:pPr>
+      <w:rPr>
+        <w:rFonts w:ascii="Symbol" w:hAnsi="Symbol" w:hint="default"/>
+      </w:rPr>
+    </w:lvl>
+    <w:lvl w:ilvl="7" w:tplc="04100003" w:tentative="1">
+      <w:start w:val="1"/>
+      <w:numFmt w:val="bullet"/>
+      <w:lvlText w:val="o"/>
+      <w:lvlJc w:val="left"/>
+      <w:pPr>
+        <w:ind w:left="5760" w:hanging="360"/>
+      </w:pPr>
+      <w:rPr>
+        <w:rFonts w:ascii="Courier New" w:hAnsi="Courier New" w:cs="Courier New" w:hint="default"/>
+      </w:rPr>
+    </w:lvl>
+    <w:lvl w:ilvl="8" w:tplc="04100005" w:tentative="1">
+      <w:start w:val="1"/>
+      <w:numFmt w:val="bullet"/>
+      <w:lvlText w:val=""/>
+      <w:lvlJc w:val="left"/>
+      <w:pPr>
+        <w:ind w:left="6480" w:hanging="360"/>
+      </w:pPr>
+      <w:rPr>
+        <w:rFonts w:ascii="Wingdings" w:hAnsi="Wingdings" w:hint="default"/>
+      </w:rPr>
+    </w:lvl>
+  </w:abstractNum>
+  <w:abstractNum w:abstractNumId="1">
     <w:nsid w:val="311A7783"/>
     <w:multiLevelType w:val="hybridMultilevel"/>
     <w:tmpl w:val="5BC62056"/>
@@ -3248,7 +5921,7 @@
       </w:rPr>
     </w:lvl>
   </w:abstractNum>
-  <w:abstractNum w:abstractNumId="1">
+  <w:abstractNum w:abstractNumId="2">
     <w:nsid w:val="3E5163B3"/>
     <w:multiLevelType w:val="multilevel"/>
     <w:tmpl w:val="E3AA6FB8"/>
@@ -3369,7 +6042,7 @@
       </w:rPr>
     </w:lvl>
   </w:abstractNum>
-  <w:abstractNum w:abstractNumId="2">
+  <w:abstractNum w:abstractNumId="3">
     <w:nsid w:val="3ECE2998"/>
     <w:multiLevelType w:val="hybridMultilevel"/>
     <w:tmpl w:val="EACC43D6"/>
@@ -3482,7 +6155,7 @@
       </w:rPr>
     </w:lvl>
   </w:abstractNum>
-  <w:abstractNum w:abstractNumId="3">
+  <w:abstractNum w:abstractNumId="4">
     <w:nsid w:val="42FD2D01"/>
     <w:multiLevelType w:val="hybridMultilevel"/>
     <w:tmpl w:val="655037CE"/>
@@ -3595,7 +6268,7 @@
       </w:rPr>
     </w:lvl>
   </w:abstractNum>
-  <w:abstractNum w:abstractNumId="4">
+  <w:abstractNum w:abstractNumId="5">
     <w:nsid w:val="63F4662C"/>
     <w:multiLevelType w:val="hybridMultilevel"/>
     <w:tmpl w:val="DE5AB638"/>
@@ -3681,7 +6354,233 @@
       </w:pPr>
     </w:lvl>
   </w:abstractNum>
-  <w:abstractNum w:abstractNumId="5">
+  <w:abstractNum w:abstractNumId="6">
+    <w:nsid w:val="6A213724"/>
+    <w:multiLevelType w:val="multilevel"/>
+    <w:tmpl w:val="254AECEC"/>
+    <w:lvl w:ilvl="0">
+      <w:start w:val="2"/>
+      <w:numFmt w:val="decimal"/>
+      <w:lvlText w:val="%1"/>
+      <w:lvlJc w:val="left"/>
+      <w:pPr>
+        <w:ind w:left="460" w:hanging="460"/>
+      </w:pPr>
+      <w:rPr>
+        <w:rFonts w:hint="default"/>
+      </w:rPr>
+    </w:lvl>
+    <w:lvl w:ilvl="1">
+      <w:start w:val="5"/>
+      <w:numFmt w:val="decimal"/>
+      <w:lvlText w:val="%1.%2"/>
+      <w:lvlJc w:val="left"/>
+      <w:pPr>
+        <w:ind w:left="1440" w:hanging="720"/>
+      </w:pPr>
+      <w:rPr>
+        <w:rFonts w:hint="default"/>
+      </w:rPr>
+    </w:lvl>
+    <w:lvl w:ilvl="2">
+      <w:start w:val="1"/>
+      <w:numFmt w:val="decimal"/>
+      <w:lvlText w:val="%1.%2.%3"/>
+      <w:lvlJc w:val="left"/>
+      <w:pPr>
+        <w:ind w:left="2160" w:hanging="720"/>
+      </w:pPr>
+      <w:rPr>
+        <w:rFonts w:hint="default"/>
+      </w:rPr>
+    </w:lvl>
+    <w:lvl w:ilvl="3">
+      <w:start w:val="1"/>
+      <w:numFmt w:val="decimal"/>
+      <w:lvlText w:val="%1.%2.%3.%4"/>
+      <w:lvlJc w:val="left"/>
+      <w:pPr>
+        <w:ind w:left="3240" w:hanging="1080"/>
+      </w:pPr>
+      <w:rPr>
+        <w:rFonts w:hint="default"/>
+      </w:rPr>
+    </w:lvl>
+    <w:lvl w:ilvl="4">
+      <w:start w:val="1"/>
+      <w:numFmt w:val="decimal"/>
+      <w:lvlText w:val="%1.%2.%3.%4.%5"/>
+      <w:lvlJc w:val="left"/>
+      <w:pPr>
+        <w:ind w:left="4320" w:hanging="1440"/>
+      </w:pPr>
+      <w:rPr>
+        <w:rFonts w:hint="default"/>
+      </w:rPr>
+    </w:lvl>
+    <w:lvl w:ilvl="5">
+      <w:start w:val="1"/>
+      <w:numFmt w:val="decimal"/>
+      <w:lvlText w:val="%1.%2.%3.%4.%5.%6"/>
+      <w:lvlJc w:val="left"/>
+      <w:pPr>
+        <w:ind w:left="5400" w:hanging="1800"/>
+      </w:pPr>
+      <w:rPr>
+        <w:rFonts w:hint="default"/>
+      </w:rPr>
+    </w:lvl>
+    <w:lvl w:ilvl="6">
+      <w:start w:val="1"/>
+      <w:numFmt w:val="decimal"/>
+      <w:lvlText w:val="%1.%2.%3.%4.%5.%6.%7"/>
+      <w:lvlJc w:val="left"/>
+      <w:pPr>
+        <w:ind w:left="6120" w:hanging="1800"/>
+      </w:pPr>
+      <w:rPr>
+        <w:rFonts w:hint="default"/>
+      </w:rPr>
+    </w:lvl>
+    <w:lvl w:ilvl="7">
+      <w:start w:val="1"/>
+      <w:numFmt w:val="decimal"/>
+      <w:lvlText w:val="%1.%2.%3.%4.%5.%6.%7.%8"/>
+      <w:lvlJc w:val="left"/>
+      <w:pPr>
+        <w:ind w:left="7200" w:hanging="2160"/>
+      </w:pPr>
+      <w:rPr>
+        <w:rFonts w:hint="default"/>
+      </w:rPr>
+    </w:lvl>
+    <w:lvl w:ilvl="8">
+      <w:start w:val="1"/>
+      <w:numFmt w:val="decimal"/>
+      <w:lvlText w:val="%1.%2.%3.%4.%5.%6.%7.%8.%9"/>
+      <w:lvlJc w:val="left"/>
+      <w:pPr>
+        <w:ind w:left="8280" w:hanging="2520"/>
+      </w:pPr>
+      <w:rPr>
+        <w:rFonts w:hint="default"/>
+      </w:rPr>
+    </w:lvl>
+  </w:abstractNum>
+  <w:abstractNum w:abstractNumId="7">
+    <w:nsid w:val="6D8C632C"/>
+    <w:multiLevelType w:val="hybridMultilevel"/>
+    <w:tmpl w:val="C3425C1C"/>
+    <w:lvl w:ilvl="0" w:tplc="04100001">
+      <w:start w:val="1"/>
+      <w:numFmt w:val="bullet"/>
+      <w:lvlText w:val=""/>
+      <w:lvlJc w:val="left"/>
+      <w:pPr>
+        <w:ind w:left="1080" w:hanging="360"/>
+      </w:pPr>
+      <w:rPr>
+        <w:rFonts w:ascii="Symbol" w:hAnsi="Symbol" w:hint="default"/>
+      </w:rPr>
+    </w:lvl>
+    <w:lvl w:ilvl="1" w:tplc="04100003" w:tentative="1">
+      <w:start w:val="1"/>
+      <w:numFmt w:val="bullet"/>
+      <w:lvlText w:val="o"/>
+      <w:lvlJc w:val="left"/>
+      <w:pPr>
+        <w:ind w:left="1800" w:hanging="360"/>
+      </w:pPr>
+      <w:rPr>
+        <w:rFonts w:ascii="Courier New" w:hAnsi="Courier New" w:cs="Courier New" w:hint="default"/>
+      </w:rPr>
+    </w:lvl>
+    <w:lvl w:ilvl="2" w:tplc="04100005" w:tentative="1">
+      <w:start w:val="1"/>
+      <w:numFmt w:val="bullet"/>
+      <w:lvlText w:val=""/>
+      <w:lvlJc w:val="left"/>
+      <w:pPr>
+        <w:ind w:left="2520" w:hanging="360"/>
+      </w:pPr>
+      <w:rPr>
+        <w:rFonts w:ascii="Wingdings" w:hAnsi="Wingdings" w:hint="default"/>
+      </w:rPr>
+    </w:lvl>
+    <w:lvl w:ilvl="3" w:tplc="04100001" w:tentative="1">
+      <w:start w:val="1"/>
+      <w:numFmt w:val="bullet"/>
+      <w:lvlText w:val=""/>
+      <w:lvlJc w:val="left"/>
+      <w:pPr>
+        <w:ind w:left="3240" w:hanging="360"/>
+      </w:pPr>
+      <w:rPr>
+        <w:rFonts w:ascii="Symbol" w:hAnsi="Symbol" w:hint="default"/>
+      </w:rPr>
+    </w:lvl>
+    <w:lvl w:ilvl="4" w:tplc="04100003" w:tentative="1">
+      <w:start w:val="1"/>
+      <w:numFmt w:val="bullet"/>
+      <w:lvlText w:val="o"/>
+      <w:lvlJc w:val="left"/>
+      <w:pPr>
+        <w:ind w:left="3960" w:hanging="360"/>
+      </w:pPr>
+      <w:rPr>
+        <w:rFonts w:ascii="Courier New" w:hAnsi="Courier New" w:cs="Courier New" w:hint="default"/>
+      </w:rPr>
+    </w:lvl>
+    <w:lvl w:ilvl="5" w:tplc="04100005" w:tentative="1">
+      <w:start w:val="1"/>
+      <w:numFmt w:val="bullet"/>
+      <w:lvlText w:val=""/>
+      <w:lvlJc w:val="left"/>
+      <w:pPr>
+        <w:ind w:left="4680" w:hanging="360"/>
+      </w:pPr>
+      <w:rPr>
+        <w:rFonts w:ascii="Wingdings" w:hAnsi="Wingdings" w:hint="default"/>
+      </w:rPr>
+    </w:lvl>
+    <w:lvl w:ilvl="6" w:tplc="04100001" w:tentative="1">
+      <w:start w:val="1"/>
+      <w:numFmt w:val="bullet"/>
+      <w:lvlText w:val=""/>
+      <w:lvlJc w:val="left"/>
+      <w:pPr>
+        <w:ind w:left="5400" w:hanging="360"/>
+      </w:pPr>
+      <w:rPr>
+        <w:rFonts w:ascii="Symbol" w:hAnsi="Symbol" w:hint="default"/>
+      </w:rPr>
+    </w:lvl>
+    <w:lvl w:ilvl="7" w:tplc="04100003" w:tentative="1">
+      <w:start w:val="1"/>
+      <w:numFmt w:val="bullet"/>
+      <w:lvlText w:val="o"/>
+      <w:lvlJc w:val="left"/>
+      <w:pPr>
+        <w:ind w:left="6120" w:hanging="360"/>
+      </w:pPr>
+      <w:rPr>
+        <w:rFonts w:ascii="Courier New" w:hAnsi="Courier New" w:cs="Courier New" w:hint="default"/>
+      </w:rPr>
+    </w:lvl>
+    <w:lvl w:ilvl="8" w:tplc="04100005" w:tentative="1">
+      <w:start w:val="1"/>
+      <w:numFmt w:val="bullet"/>
+      <w:lvlText w:val=""/>
+      <w:lvlJc w:val="left"/>
+      <w:pPr>
+        <w:ind w:left="6840" w:hanging="360"/>
+      </w:pPr>
+      <w:rPr>
+        <w:rFonts w:ascii="Wingdings" w:hAnsi="Wingdings" w:hint="default"/>
+      </w:rPr>
+    </w:lvl>
+  </w:abstractNum>
+  <w:abstractNum w:abstractNumId="8">
     <w:nsid w:val="76085E9E"/>
     <w:multiLevelType w:val="multilevel"/>
     <w:tmpl w:val="328A3E6A"/>
@@ -3795,22 +6694,31 @@
     </w:lvl>
   </w:abstractNum>
   <w:num w:numId="1">
+    <w:abstractNumId w:val="8"/>
+  </w:num>
+  <w:num w:numId="2">
+    <w:abstractNumId w:val="2"/>
+  </w:num>
+  <w:num w:numId="3">
+    <w:abstractNumId w:val="4"/>
+  </w:num>
+  <w:num w:numId="4">
+    <w:abstractNumId w:val="3"/>
+  </w:num>
+  <w:num w:numId="5">
+    <w:abstractNumId w:val="1"/>
+  </w:num>
+  <w:num w:numId="6">
     <w:abstractNumId w:val="5"/>
   </w:num>
-  <w:num w:numId="2">
-    <w:abstractNumId w:val="1"/>
+  <w:num w:numId="7">
+    <w:abstractNumId w:val="6"/>
   </w:num>
-  <w:num w:numId="3">
-    <w:abstractNumId w:val="3"/>
+  <w:num w:numId="8">
+    <w:abstractNumId w:val="7"/>
   </w:num>
-  <w:num w:numId="4">
-    <w:abstractNumId w:val="2"/>
-  </w:num>
-  <w:num w:numId="5">
+  <w:num w:numId="9">
     <w:abstractNumId w:val="0"/>
-  </w:num>
-  <w:num w:numId="6">
-    <w:abstractNumId w:val="4"/>
   </w:num>
 </w:numbering>
 </file>
@@ -4591,7 +7499,7 @@
 </file>
 
 <file path=customXml/itemProps1.xml><?xml version="1.0" encoding="utf-8"?>
-<ds:datastoreItem xmlns:ds="http://schemas.openxmlformats.org/officeDocument/2006/customXml" ds:itemID="{89A4316F-3628-E544-B74D-260589B51405}">
+<ds:datastoreItem xmlns:ds="http://schemas.openxmlformats.org/officeDocument/2006/customXml" ds:itemID="{49CD81C5-0FA5-2649-BF2A-18852628CBD2}">
   <ds:schemaRefs>
     <ds:schemaRef ds:uri="http://schemas.openxmlformats.org/officeDocument/2006/bibliography"/>
   </ds:schemaRefs>

</xml_diff>